<commit_message>
fixed small errors in templates, removed unnecessary questions, added conditionals in beroepsmogelijkheden. -v1.3
</commit_message>
<xml_diff>
--- a/models/docxtemplates/template_OntwerpBPStaatscourant.docx
+++ b/models/docxtemplates/template_OntwerpBPStaatscourant.docx
@@ -37,7 +37,7 @@
         <w:pStyle w:val="Lijstalinea"/>
         <w:numPr>
           <w:ilvl w:val="0"/>
-          <w:numId w:val="23"/>
+          <w:numId w:val="29"/>
         </w:numPr>
       </w:pPr>
       <w:r>
@@ -81,7 +81,7 @@
         <w:pStyle w:val="Lijstalinea"/>
         <w:numPr>
           <w:ilvl w:val="0"/>
-          <w:numId w:val="23"/>
+          <w:numId w:val="29"/>
         </w:numPr>
       </w:pPr>
       <w:r>
@@ -100,174 +100,191 @@
       <w:r>
         <w:t>{omschrijving1}</w:t>
       </w:r>
+      <w:r>
+        <w:br/>
+      </w:r>
+      <w:r>
+        <w:t>{</w:t>
+      </w:r>
+      <w:proofErr w:type="spellStart"/>
+      <w:r>
+        <w:t>locatie_omschrijving</w:t>
+      </w:r>
+      <w:proofErr w:type="spellEnd"/>
+      <w:r>
+        <w:t>}</w:t>
+      </w:r>
     </w:p>
     <w:p>
-      <w:r>
-        <w:t>{</w:t>
+      <w:pPr>
+        <w:pStyle w:val="OPTussenkop"/>
+      </w:pPr>
+      <w:r>
+        <w:t>{#</w:t>
       </w:r>
       <w:proofErr w:type="spellStart"/>
       <w:r>
-        <w:t>locatie_omschrijving</w:t>
+        <w:t>hasMER</w:t>
       </w:r>
       <w:proofErr w:type="spellEnd"/>
       <w:r>
         <w:t>}</w:t>
+      </w:r>
+      <w:proofErr w:type="spellStart"/>
+      <w:r>
+        <w:t>M.e.r</w:t>
+      </w:r>
+      <w:proofErr w:type="spellEnd"/>
+      <w:r>
+        <w:t xml:space="preserve">.-beoordelingsbesluit {plannaam} </w:t>
       </w:r>
     </w:p>
     <w:p>
-      <w:r>
-        <w:t>{#</w:t>
+      <w:pPr>
+        <w:rPr>
+          <w:bCs/>
+        </w:rPr>
+      </w:pPr>
+      <w:r>
+        <w:rPr>
+          <w:bCs/>
+        </w:rPr>
+        <w:t xml:space="preserve">Burgemeester en wethouders van gemeente Zaanstad maken overeenkomstig artikel 7.19 vierde lid van de Wet milieubeheer bekend dat ter voorbereiding van het ontwerpbestemmingsplan {plannaam} een </w:t>
       </w:r>
       <w:proofErr w:type="spellStart"/>
       <w:r>
-        <w:t>hasMER</w:t>
+        <w:rPr>
+          <w:bCs/>
+        </w:rPr>
+        <w:t>m.e.r</w:t>
       </w:r>
       <w:proofErr w:type="spellEnd"/>
       <w:r>
-        <w:t xml:space="preserve">} </w:t>
+        <w:rPr>
+          <w:bCs/>
+        </w:rPr>
+        <w:t xml:space="preserve">.-beoordelingsbesluit is genomen. Besloten is geen </w:t>
+      </w:r>
+      <w:proofErr w:type="spellStart"/>
+      <w:r>
+        <w:rPr>
+          <w:bCs/>
+        </w:rPr>
+        <w:t>m.e.r</w:t>
+      </w:r>
+      <w:proofErr w:type="spellEnd"/>
+      <w:r>
+        <w:rPr>
+          <w:bCs/>
+        </w:rPr>
+        <w:t>.-procedure te doorlopen voor het (ontwerp)bestemmingsplan {plannaam}.</w:t>
       </w:r>
     </w:p>
     <w:p>
       <w:pPr>
-        <w:pStyle w:val="OPTussenkop"/>
-      </w:pPr>
+        <w:rPr>
+          <w:bCs/>
+        </w:rPr>
+      </w:pPr>
+      <w:r>
+        <w:rPr>
+          <w:bCs/>
+        </w:rPr>
+        <w:t xml:space="preserve">Om te bepalen of de ontwikkeling zoals mogelijk gemaakt in het ontwerpbestemmingsplan nadelige milieugevolgen heeft op de milieu- en leefomgevingskwaliteit in en rondom het gebied zijn de effecten die kunnen optreden in beeld gebracht. De conclusie van de </w:t>
+      </w:r>
       <w:proofErr w:type="spellStart"/>
       <w:r>
-        <w:t>M.e.r</w:t>
+        <w:rPr>
+          <w:bCs/>
+        </w:rPr>
+        <w:t>m.e.r</w:t>
       </w:r>
       <w:proofErr w:type="spellEnd"/>
       <w:r>
-        <w:t xml:space="preserve">.-beoordelingsbesluit {plannaam} </w:t>
+        <w:rPr>
+          <w:bCs/>
+        </w:rPr>
+        <w:t>.-beoordeling is dat belangrijke nadelige milieugevolgen voor het (ontwerp)bestemmingsplan {plannaam} kunn</w:t>
+      </w:r>
+      <w:r>
+        <w:rPr>
+          <w:bCs/>
+        </w:rPr>
+        <w:t>en worden uitgesloten.{/</w:t>
+      </w:r>
+      <w:proofErr w:type="spellStart"/>
+      <w:r>
+        <w:rPr>
+          <w:bCs/>
+        </w:rPr>
+        <w:t>hasMER</w:t>
+      </w:r>
+      <w:proofErr w:type="spellEnd"/>
+      <w:r>
+        <w:rPr>
+          <w:bCs/>
+        </w:rPr>
+        <w:t>}</w:t>
       </w:r>
     </w:p>
     <w:p>
       <w:pPr>
-        <w:rPr>
-          <w:bCs/>
-        </w:rPr>
-      </w:pPr>
-      <w:r>
-        <w:rPr>
-          <w:bCs/>
-        </w:rPr>
-        <w:t xml:space="preserve">Burgemeester en wethouders van gemeente Zaanstad maken overeenkomstig artikel 7.19 vierde lid van de Wet milieubeheer bekend dat ter voorbereiding van het ontwerpbestemmingsplan {plannaam} een </w:t>
+        <w:pStyle w:val="OPTussenkop"/>
+      </w:pPr>
+      <w:r>
+        <w:t>{#</w:t>
       </w:r>
       <w:proofErr w:type="spellStart"/>
       <w:r>
-        <w:rPr>
-          <w:bCs/>
-        </w:rPr>
-        <w:t>m.e.r</w:t>
+        <w:t>hasHGW</w:t>
       </w:r>
       <w:proofErr w:type="spellEnd"/>
       <w:r>
-        <w:rPr>
-          <w:bCs/>
-        </w:rPr>
-        <w:t>.-beoordelingsbesluit is genomen. {</w:t>
-      </w:r>
-      <w:proofErr w:type="spellStart"/>
-      <w:r>
-        <w:rPr>
-          <w:bCs/>
-        </w:rPr>
-        <w:t>MERbesluit</w:t>
-      </w:r>
-      <w:proofErr w:type="spellEnd"/>
-      <w:r>
-        <w:rPr>
-          <w:bCs/>
-        </w:rPr>
-        <w:t>}{/</w:t>
-      </w:r>
-      <w:proofErr w:type="spellStart"/>
-      <w:r>
-        <w:rPr>
-          <w:bCs/>
-        </w:rPr>
-        <w:t>hasMER</w:t>
-      </w:r>
-      <w:proofErr w:type="spellEnd"/>
-      <w:r>
-        <w:rPr>
-          <w:bCs/>
-        </w:rPr>
-        <w:t xml:space="preserve">} </w:t>
+        <w:t>}</w:t>
+      </w:r>
+      <w:r>
+        <w:t>Ontwerpbesluit hogere waarden geluid</w:t>
       </w:r>
     </w:p>
     <w:p>
-      <w:r>
-        <w:t>{#</w:t>
+      <w:pPr>
+        <w:rPr>
+          <w:bCs/>
+        </w:rPr>
+      </w:pPr>
+      <w:r>
+        <w:rPr>
+          <w:bCs/>
+        </w:rPr>
+        <w:t>{</w:t>
       </w:r>
       <w:proofErr w:type="spellStart"/>
       <w:r>
+        <w:rPr>
+          <w:bCs/>
+        </w:rPr>
+        <w:t>omschrijving_HGW</w:t>
+      </w:r>
+      <w:proofErr w:type="spellEnd"/>
+      <w:r>
+        <w:rPr>
+          <w:bCs/>
+        </w:rPr>
+        <w:t>}{/</w:t>
+      </w:r>
+      <w:proofErr w:type="spellStart"/>
+      <w:r>
+        <w:rPr>
+          <w:bCs/>
+        </w:rPr>
         <w:t>hasHGW</w:t>
       </w:r>
       <w:proofErr w:type="spellEnd"/>
       <w:r>
-        <w:t xml:space="preserve">} </w:t>
-      </w:r>
-    </w:p>
-    <w:p>
-      <w:pPr>
-        <w:pStyle w:val="OPTussenkop"/>
-      </w:pPr>
-      <w:r>
-        <w:t>Ontwerpbesluit hogere waarden geluid</w:t>
-      </w:r>
-    </w:p>
-    <w:p>
-      <w:pPr>
-        <w:rPr>
-          <w:bCs/>
-        </w:rPr>
-      </w:pPr>
-      <w:r>
-        <w:rPr>
-          <w:bCs/>
-        </w:rPr>
-        <w:t>{</w:t>
-      </w:r>
-      <w:proofErr w:type="spellStart"/>
-      <w:r>
-        <w:rPr>
-          <w:bCs/>
-        </w:rPr>
-        <w:t>omschrijving_HGW</w:t>
-      </w:r>
-      <w:proofErr w:type="spellEnd"/>
-      <w:r>
-        <w:rPr>
-          <w:bCs/>
-        </w:rPr>
-        <w:t>}{/</w:t>
-      </w:r>
-      <w:proofErr w:type="spellStart"/>
-      <w:r>
-        <w:rPr>
-          <w:bCs/>
-        </w:rPr>
-        <w:t>hasHGW</w:t>
-      </w:r>
-      <w:proofErr w:type="spellEnd"/>
-      <w:r>
         <w:rPr>
           <w:bCs/>
         </w:rPr>
         <w:t>}</w:t>
-      </w:r>
-    </w:p>
-    <w:p>
-      <w:pPr>
-        <w:rPr>
-          <w:bCs/>
-        </w:rPr>
-      </w:pPr>
-      <w:r>
-        <w:rPr>
-          <w:bCs/>
-        </w:rPr>
-        <w:t xml:space="preserve"> </w:t>
       </w:r>
     </w:p>
     <w:p>
@@ -296,7 +313,7 @@
         <w:pStyle w:val="Lijstalinea"/>
         <w:numPr>
           <w:ilvl w:val="0"/>
-          <w:numId w:val="24"/>
+          <w:numId w:val="30"/>
         </w:numPr>
         <w:rPr>
           <w:bCs/>
@@ -480,51 +497,15 @@
         </w:rPr>
         <w:t xml:space="preserve">als .pdf bestand op de gemeentelijke website: </w:t>
       </w:r>
-      <w:r>
-        <w:rPr>
-          <w:bCs/>
-        </w:rPr>
-        <w:fldChar w:fldCharType="begin"/>
-      </w:r>
-      <w:r>
-        <w:rPr>
-          <w:bCs/>
-        </w:rPr>
-        <w:instrText xml:space="preserve"> HYPERLINK "http://</w:instrText>
-      </w:r>
-      <w:r>
-        <w:rPr>
-          <w:bCs/>
-        </w:rPr>
-        <w:instrText>www.zaanstad.nl</w:instrText>
-      </w:r>
-      <w:r>
-        <w:rPr>
-          <w:bCs/>
-        </w:rPr>
-        <w:instrText xml:space="preserve">" </w:instrText>
-      </w:r>
-      <w:r>
-        <w:rPr>
-          <w:bCs/>
-        </w:rPr>
-        <w:fldChar w:fldCharType="separate"/>
-      </w:r>
-      <w:r>
-        <w:rPr>
-          <w:rStyle w:val="Hyperlink"/>
-          <w:bCs/>
-        </w:rPr>
-        <w:t>www.zaanstad.nl</w:t>
-      </w:r>
-      <w:r>
-        <w:rPr>
-          <w:bCs/>
-        </w:rPr>
-        <w:fldChar w:fldCharType="end"/>
-      </w:r>
-      <w:bookmarkStart w:id="0" w:name="_GoBack"/>
-      <w:bookmarkEnd w:id="0"/>
+      <w:hyperlink r:id="rId9" w:history="1">
+        <w:r>
+          <w:rPr>
+            <w:rStyle w:val="Hyperlink"/>
+            <w:bCs/>
+          </w:rPr>
+          <w:t>www.zaanstad.nl</w:t>
+        </w:r>
+      </w:hyperlink>
       <w:r>
         <w:rPr>
           <w:bCs/>
@@ -551,6 +532,9 @@
       </w:r>
     </w:p>
     <w:p>
+      <w:pPr>
+        <w:pStyle w:val="OPTussenkop"/>
+      </w:pPr>
       <w:r>
         <w:t>{#</w:t>
       </w:r>
@@ -560,228 +544,249 @@
       </w:r>
       <w:proofErr w:type="spellEnd"/>
       <w:r>
-        <w:t xml:space="preserve">} </w:t>
+        <w:t>}</w:t>
+      </w:r>
+      <w:r>
+        <w:t>Inloopavond</w:t>
       </w:r>
     </w:p>
     <w:p>
       <w:pPr>
-        <w:pStyle w:val="OPTussenkop"/>
-      </w:pPr>
-      <w:r>
+        <w:rPr>
+          <w:bCs/>
+        </w:rPr>
+      </w:pPr>
+      <w:r>
+        <w:rPr>
+          <w:bCs/>
+        </w:rPr>
         <w:lastRenderedPageBreak/>
-        <w:t>Inloopavond</w:t>
+        <w:t>{</w:t>
+      </w:r>
+      <w:proofErr w:type="spellStart"/>
+      <w:r>
+        <w:rPr>
+          <w:bCs/>
+        </w:rPr>
+        <w:t>omschrijving_inloop</w:t>
+      </w:r>
+      <w:proofErr w:type="spellEnd"/>
+      <w:r>
+        <w:rPr>
+          <w:bCs/>
+        </w:rPr>
+        <w:t>}{/</w:t>
+      </w:r>
+      <w:proofErr w:type="spellStart"/>
+      <w:r>
+        <w:rPr>
+          <w:bCs/>
+        </w:rPr>
+        <w:t>hasInloop</w:t>
+      </w:r>
+      <w:proofErr w:type="spellEnd"/>
+      <w:r>
+        <w:rPr>
+          <w:bCs/>
+        </w:rPr>
+        <w:t>}</w:t>
       </w:r>
     </w:p>
     <w:p>
       <w:pPr>
-        <w:rPr>
-          <w:bCs/>
-        </w:rPr>
-      </w:pPr>
-      <w:r>
-        <w:rPr>
-          <w:bCs/>
-        </w:rPr>
-        <w:t>{</w:t>
-      </w:r>
-      <w:proofErr w:type="spellStart"/>
-      <w:r>
-        <w:rPr>
-          <w:bCs/>
-        </w:rPr>
-        <w:t>omschrijving_inloop</w:t>
-      </w:r>
-      <w:proofErr w:type="spellEnd"/>
-      <w:r>
-        <w:rPr>
-          <w:bCs/>
-        </w:rPr>
-        <w:t>}{/</w:t>
-      </w:r>
-      <w:proofErr w:type="spellStart"/>
-      <w:r>
-        <w:rPr>
-          <w:bCs/>
-        </w:rPr>
-        <w:t>hasInloop</w:t>
-      </w:r>
-      <w:proofErr w:type="spellEnd"/>
-      <w:r>
-        <w:rPr>
-          <w:bCs/>
-        </w:rPr>
-        <w:t>}</w:t>
+        <w:pStyle w:val="OPTussenkop"/>
+      </w:pPr>
+      <w:r>
+        <w:t>Zienswijzen</w:t>
       </w:r>
     </w:p>
     <w:p>
       <w:pPr>
-        <w:rPr>
-          <w:bCs/>
-        </w:rPr>
-      </w:pPr>
-      <w:r>
-        <w:rPr>
-          <w:bCs/>
-        </w:rPr>
-        <w:t xml:space="preserve"> </w:t>
+        <w:pStyle w:val="OPTussenkop"/>
+        <w:rPr>
+          <w:b w:val="0"/>
+        </w:rPr>
+      </w:pPr>
+      <w:r>
+        <w:rPr>
+          <w:b w:val="0"/>
+        </w:rPr>
+        <w:t>Gedurende de bovengenoemde periode van inzage kan iedereen met betrekking tot het ontwerpbestemmingsplan een zienswijze kenbaar maken. {#</w:t>
+      </w:r>
+      <w:proofErr w:type="spellStart"/>
+      <w:r>
+        <w:rPr>
+          <w:b w:val="0"/>
+        </w:rPr>
+        <w:t>hasHGW</w:t>
+      </w:r>
+      <w:proofErr w:type="spellEnd"/>
+      <w:r>
+        <w:rPr>
+          <w:b w:val="0"/>
+        </w:rPr>
+        <w:t>}Ten aanzien van het ontwerpbesluit hogere waarden kunnen alleen belanghebbenden een zienswijze kenbaar maken.{/</w:t>
+      </w:r>
+      <w:proofErr w:type="spellStart"/>
+      <w:r>
+        <w:rPr>
+          <w:b w:val="0"/>
+        </w:rPr>
+        <w:t>hasHGW</w:t>
+      </w:r>
+      <w:proofErr w:type="spellEnd"/>
+      <w:r>
+        <w:rPr>
+          <w:b w:val="0"/>
+        </w:rPr>
+        <w:t xml:space="preserve">} </w:t>
       </w:r>
     </w:p>
     <w:p>
       <w:pPr>
         <w:pStyle w:val="OPTussenkop"/>
-      </w:pPr>
-      <w:r>
-        <w:t>Zienswijzen</w:t>
+        <w:rPr>
+          <w:b w:val="0"/>
+        </w:rPr>
+      </w:pPr>
+      <w:r>
+        <w:rPr>
+          <w:b w:val="0"/>
+        </w:rPr>
+        <w:t>Schriftelijke zienswijzen over het ontwerpbestemmingsplan moeten worden gestuurd naar de gemeenteraad van Zaanstad, Postbus 2000, 1500 GA Zaandam, onder vermelding van ‘zienswijze ontwerpbestemmingsplan {plannaam}’.</w:t>
       </w:r>
     </w:p>
     <w:p>
       <w:pPr>
-        <w:rPr>
-          <w:bCs/>
-        </w:rPr>
-      </w:pPr>
-      <w:r>
-        <w:rPr>
-          <w:bCs/>
-        </w:rPr>
-        <w:t>Gedurende de bovengenoemde periode van inzage kan iedereen met betrekking tot het ontwerpbestemmingsplan een zienswijze kenbaar maken. {#</w:t>
+        <w:pStyle w:val="OPTussenkop"/>
+        <w:rPr>
+          <w:b w:val="0"/>
+        </w:rPr>
+      </w:pPr>
+      <w:r>
+        <w:rPr>
+          <w:b w:val="0"/>
+        </w:rPr>
+        <w:t>{#</w:t>
       </w:r>
       <w:proofErr w:type="spellStart"/>
       <w:r>
         <w:rPr>
-          <w:bCs/>
+          <w:b w:val="0"/>
         </w:rPr>
         <w:t>hasHGW</w:t>
       </w:r>
       <w:proofErr w:type="spellEnd"/>
       <w:r>
         <w:rPr>
-          <w:bCs/>
-        </w:rPr>
-        <w:t>}Ten aanzien van het ontwerpbesluit hogere waarden kunnen alleen belanghebbenden een zienswijze kenbaar maken.{/</w:t>
+          <w:b w:val="0"/>
+        </w:rPr>
+        <w:t>}Schriftelijke zienswijzen over het ontwerpbesluit tot vaststelling van hogere waarden moeten worden gestuurd naar burgemeester en wethouders van Zaanstad, Postbus 2000, 1500 GA Zaandam, onder vermelding van ‘zienswijze ontwerpbesluit hogere waarden {plannaam}’.{/</w:t>
       </w:r>
       <w:proofErr w:type="spellStart"/>
       <w:r>
         <w:rPr>
-          <w:bCs/>
+          <w:b w:val="0"/>
         </w:rPr>
         <w:t>hasHGW</w:t>
       </w:r>
       <w:proofErr w:type="spellEnd"/>
       <w:r>
         <w:rPr>
-          <w:bCs/>
+          <w:b w:val="0"/>
         </w:rPr>
         <w:t xml:space="preserve">} </w:t>
       </w:r>
     </w:p>
     <w:p>
       <w:pPr>
-        <w:rPr>
-          <w:bCs/>
-        </w:rPr>
-      </w:pPr>
-      <w:r>
-        <w:rPr>
-          <w:bCs/>
-        </w:rPr>
-        <w:t>Schriftelijke zienswijzen over het ontwerpbestemmingsplan moeten worden gestuurd naar de gemeenteraad van Zaanstad, Postbus 2000, 1500 GA Zaandam, onder vermelding van ‘zienswijze ontwerpbestemmingsplan {plannaam}’.</w:t>
+        <w:pStyle w:val="OPTussenkop"/>
+        <w:rPr>
+          <w:b w:val="0"/>
+        </w:rPr>
+      </w:pPr>
+      <w:r>
+        <w:rPr>
+          <w:b w:val="0"/>
+        </w:rPr>
+        <w:t>Voor mondelinge zienswijzen kunt u contact opnemen met {</w:t>
+      </w:r>
+      <w:proofErr w:type="spellStart"/>
+      <w:r>
+        <w:rPr>
+          <w:b w:val="0"/>
+        </w:rPr>
+        <w:t>aanhef_contactpersoon</w:t>
+      </w:r>
+      <w:proofErr w:type="spellEnd"/>
+      <w:r>
+        <w:rPr>
+          <w:b w:val="0"/>
+        </w:rPr>
+        <w:t>} {contactpersoon}, afdeling Omgevingsplannen van de gemeente Zaanstad via het algemene telefoonnummer 14 075. Bij {</w:t>
+      </w:r>
+      <w:proofErr w:type="spellStart"/>
+      <w:r>
+        <w:rPr>
+          <w:b w:val="0"/>
+        </w:rPr>
+        <w:t>contactpersoon_hemhaar</w:t>
+      </w:r>
+      <w:proofErr w:type="spellEnd"/>
+      <w:r>
+        <w:rPr>
+          <w:b w:val="0"/>
+        </w:rPr>
+        <w:t xml:space="preserve">} kunt u </w:t>
+      </w:r>
+      <w:bookmarkStart w:id="0" w:name="_GoBack"/>
+      <w:bookmarkEnd w:id="0"/>
+      <w:r>
+        <w:rPr>
+          <w:b w:val="0"/>
+        </w:rPr>
+        <w:t>ook terecht voor vragen over het ontwerpbestemmingsplan.</w:t>
       </w:r>
     </w:p>
     <w:p>
       <w:pPr>
-        <w:rPr>
-          <w:bCs/>
-        </w:rPr>
-      </w:pPr>
-      <w:r>
-        <w:rPr>
-          <w:bCs/>
-        </w:rPr>
-        <w:t>{#</w:t>
-      </w:r>
-      <w:proofErr w:type="spellStart"/>
-      <w:r>
-        <w:rPr>
-          <w:bCs/>
-        </w:rPr>
-        <w:t>hasHGW</w:t>
-      </w:r>
-      <w:proofErr w:type="spellEnd"/>
-      <w:r>
-        <w:rPr>
-          <w:bCs/>
-        </w:rPr>
-        <w:t>}Schriftelijke zienswijzen over het ontwerpbesluit tot vaststelling van hogere waarden moeten worden gestuurd naar burgemeester en wethouders van Zaanstad, Postbus 2000, 1500 GA Zaandam, onder vermelding van ‘zienswijze ontwerpbesluit hogere waarden {plannaam}’.{/</w:t>
-      </w:r>
-      <w:proofErr w:type="spellStart"/>
-      <w:r>
-        <w:rPr>
-          <w:bCs/>
-        </w:rPr>
-        <w:t>hasHGW</w:t>
-      </w:r>
-      <w:proofErr w:type="spellEnd"/>
-      <w:r>
-        <w:rPr>
-          <w:bCs/>
-        </w:rPr>
-        <w:t xml:space="preserve">} </w:t>
+        <w:pStyle w:val="OPTussenkop"/>
+        <w:rPr>
+          <w:b w:val="0"/>
+        </w:rPr>
+      </w:pPr>
+      <w:r>
+        <w:rPr>
+          <w:b w:val="0"/>
+        </w:rPr>
+        <w:t>Digitaal verzonden zienswijzen (bijvoorbeeld per e-mail) worden niet in behandeling genomen.</w:t>
       </w:r>
     </w:p>
     <w:p>
       <w:pPr>
-        <w:rPr>
-          <w:bCs/>
-        </w:rPr>
-      </w:pPr>
-      <w:r>
-        <w:rPr>
-          <w:bCs/>
-        </w:rPr>
-        <w:t>Voor mondelinge zienswijzen kunt u op ma, di, don of vrijdag, bij voorkeur tussen {</w:t>
+        <w:pStyle w:val="OPTussenkop"/>
+      </w:pPr>
+      <w:r>
+        <w:t>{#</w:t>
       </w:r>
       <w:proofErr w:type="spellStart"/>
       <w:r>
-        <w:rPr>
-          <w:bCs/>
-        </w:rPr>
-        <w:t>bereikbaarheid_contactpersoon</w:t>
+        <w:t>hasMER</w:t>
       </w:r>
       <w:proofErr w:type="spellEnd"/>
       <w:r>
-        <w:rPr>
-          <w:bCs/>
-        </w:rPr>
-        <w:t>} contact opnemen {</w:t>
+        <w:t>}</w:t>
+      </w:r>
+      <w:r>
+        <w:t xml:space="preserve">Bezwaar </w:t>
       </w:r>
       <w:proofErr w:type="spellStart"/>
       <w:r>
-        <w:rPr>
-          <w:bCs/>
-        </w:rPr>
-        <w:t>aanhef_contactpersoon</w:t>
+        <w:t>m.e.r</w:t>
       </w:r>
       <w:proofErr w:type="spellEnd"/>
       <w:r>
-        <w:rPr>
-          <w:bCs/>
-        </w:rPr>
-        <w:t>} {contactpersoon}, afdeling Omgevingsplannen van de gemeente Zaanstad via het algemene telefoonnummer 14 075. Bij {</w:t>
-      </w:r>
-      <w:proofErr w:type="spellStart"/>
-      <w:r>
-        <w:rPr>
-          <w:bCs/>
-        </w:rPr>
-        <w:t>contactpersoon_hemhaar</w:t>
-      </w:r>
-      <w:proofErr w:type="spellEnd"/>
-      <w:r>
-        <w:rPr>
-          <w:bCs/>
-        </w:rPr>
-        <w:t>} kunt u ook terecht voor vragen over het ontwerpbestemmingsplan.</w:t>
+        <w:t>.-beoordelingsbesluit</w:t>
       </w:r>
     </w:p>
     <w:p>
@@ -794,151 +799,107 @@
         <w:rPr>
           <w:bCs/>
         </w:rPr>
-        <w:t>Digitaal verzonden zienswijzen (bijvoorbeeld per e-mail) worden niet in behandeling genomen.</w:t>
+        <w:t xml:space="preserve">Tegen het </w:t>
+      </w:r>
+      <w:proofErr w:type="spellStart"/>
+      <w:r>
+        <w:rPr>
+          <w:bCs/>
+        </w:rPr>
+        <w:t>m.e.r</w:t>
+      </w:r>
+      <w:proofErr w:type="spellEnd"/>
+      <w:r>
+        <w:rPr>
+          <w:bCs/>
+        </w:rPr>
+        <w:t>-beoordelingsbesluit kan alleen de initiatie</w:t>
+      </w:r>
+      <w:r>
+        <w:rPr>
+          <w:bCs/>
+        </w:rPr>
+        <w:t>fnemer van het plan bezwaar indi</w:t>
+      </w:r>
+      <w:r>
+        <w:rPr>
+          <w:bCs/>
+        </w:rPr>
+        <w:t xml:space="preserve">enen. Het gaat hier namelijk om een voorbereidingsbeslissing in de zin van artikel 6:3 van de Algemene wet bestuursrecht.  </w:t>
       </w:r>
     </w:p>
     <w:p>
-      <w:r>
-        <w:t>{#</w:t>
+      <w:pPr>
+        <w:rPr>
+          <w:bCs/>
+        </w:rPr>
+      </w:pPr>
+      <w:r>
+        <w:rPr>
+          <w:bCs/>
+        </w:rPr>
+        <w:t xml:space="preserve">De initiatiefnemer kan gedurende de termijn van terinzagelegging schriftelijk bezwaren tegen het </w:t>
       </w:r>
       <w:proofErr w:type="spellStart"/>
       <w:r>
+        <w:rPr>
+          <w:bCs/>
+        </w:rPr>
+        <w:t>m.e.r</w:t>
+      </w:r>
+      <w:proofErr w:type="spellEnd"/>
+      <w:r>
+        <w:rPr>
+          <w:bCs/>
+        </w:rPr>
+        <w:t xml:space="preserve">.-beoordelingsbesluit kenbaar maken. Bezwaren moeten worden gestuurd naar burgemeester en wethouders van Zaanstad, Postbus 2000, 1500 GA Zaandam, onder vermelding van ‘bezwaar </w:t>
+      </w:r>
+      <w:proofErr w:type="spellStart"/>
+      <w:r>
+        <w:rPr>
+          <w:bCs/>
+        </w:rPr>
+        <w:t>m.e.r</w:t>
+      </w:r>
+      <w:proofErr w:type="spellEnd"/>
+      <w:r>
+        <w:rPr>
+          <w:bCs/>
+        </w:rPr>
+        <w:t>.-beoordelingsbesluit {plannaam}’.{/</w:t>
+      </w:r>
+      <w:proofErr w:type="spellStart"/>
+      <w:r>
+        <w:rPr>
+          <w:bCs/>
+        </w:rPr>
         <w:t>hasMER</w:t>
       </w:r>
       <w:proofErr w:type="spellEnd"/>
       <w:r>
-        <w:t xml:space="preserve">} </w:t>
+        <w:rPr>
+          <w:bCs/>
+        </w:rPr>
+        <w:t>}</w:t>
       </w:r>
     </w:p>
     <w:p>
       <w:pPr>
-        <w:pStyle w:val="OPTussenkop"/>
-      </w:pPr>
-      <w:r>
-        <w:t xml:space="preserve">Bezwaar </w:t>
-      </w:r>
-      <w:proofErr w:type="spellStart"/>
-      <w:r>
-        <w:t>m.e.r</w:t>
-      </w:r>
-      <w:proofErr w:type="spellEnd"/>
-      <w:r>
-        <w:t>.-beoordelingsbesluit</w:t>
-      </w:r>
+        <w:rPr>
+          <w:bCs/>
+        </w:rPr>
+      </w:pPr>
     </w:p>
     <w:p>
       <w:pPr>
-        <w:rPr>
-          <w:bCs/>
-        </w:rPr>
-      </w:pPr>
-      <w:r>
-        <w:rPr>
-          <w:bCs/>
-        </w:rPr>
-        <w:t xml:space="preserve">Tegen het </w:t>
-      </w:r>
-      <w:proofErr w:type="spellStart"/>
-      <w:r>
-        <w:rPr>
-          <w:bCs/>
-        </w:rPr>
-        <w:t>m.e.r</w:t>
-      </w:r>
-      <w:proofErr w:type="spellEnd"/>
-      <w:r>
-        <w:rPr>
-          <w:bCs/>
-        </w:rPr>
-        <w:t xml:space="preserve">-beoordelingsbesluit kan alleen de initiatiefnemer van het plan bezwaar </w:t>
-      </w:r>
-      <w:proofErr w:type="spellStart"/>
-      <w:r>
-        <w:rPr>
-          <w:bCs/>
-        </w:rPr>
-        <w:t>indnenen</w:t>
-      </w:r>
-      <w:proofErr w:type="spellEnd"/>
-      <w:r>
-        <w:rPr>
-          <w:bCs/>
-        </w:rPr>
-        <w:t xml:space="preserve">. Het gaat hier namelijk om een voorbereidingsbeslissing in de zin van artikel 6:3 van de Algemene wet bestuursrecht.  </w:t>
+        <w:pStyle w:val="OPOndertekening"/>
+      </w:pPr>
+      <w:r>
+        <w:t>Zaandam, {publicatiedatum}</w:t>
       </w:r>
     </w:p>
     <w:p>
       <w:pPr>
-        <w:rPr>
-          <w:bCs/>
-        </w:rPr>
-      </w:pPr>
-      <w:r>
-        <w:rPr>
-          <w:bCs/>
-        </w:rPr>
-        <w:t xml:space="preserve">De initiatiefnemer kan gedurende de termijn van terinzagelegging schriftelijk bezwaren tegen het </w:t>
-      </w:r>
-      <w:proofErr w:type="spellStart"/>
-      <w:r>
-        <w:rPr>
-          <w:bCs/>
-        </w:rPr>
-        <w:t>m.e.r</w:t>
-      </w:r>
-      <w:proofErr w:type="spellEnd"/>
-      <w:r>
-        <w:rPr>
-          <w:bCs/>
-        </w:rPr>
-        <w:t xml:space="preserve">.-beoordelingsbesluit kenbaar maken. Bezwaren moeten worden gestuurd naar burgemeester en wethouders van Zaanstad, Postbus 2000, 1500 GA Zaandam, onder vermelding van ‘bezwaar </w:t>
-      </w:r>
-      <w:proofErr w:type="spellStart"/>
-      <w:r>
-        <w:rPr>
-          <w:bCs/>
-        </w:rPr>
-        <w:t>m.e.r</w:t>
-      </w:r>
-      <w:proofErr w:type="spellEnd"/>
-      <w:r>
-        <w:rPr>
-          <w:bCs/>
-        </w:rPr>
-        <w:t>.-beoordelingsbesluit {plannaam}’.{/</w:t>
-      </w:r>
-      <w:proofErr w:type="spellStart"/>
-      <w:r>
-        <w:rPr>
-          <w:bCs/>
-        </w:rPr>
-        <w:t>hasMER</w:t>
-      </w:r>
-      <w:proofErr w:type="spellEnd"/>
-      <w:r>
-        <w:rPr>
-          <w:bCs/>
-        </w:rPr>
-        <w:t>}</w:t>
-      </w:r>
-    </w:p>
-    <w:p>
-      <w:pPr>
-        <w:rPr>
-          <w:bCs/>
-        </w:rPr>
-      </w:pPr>
-    </w:p>
-    <w:p>
-      <w:pPr>
-        <w:pStyle w:val="OPOndertekening"/>
-      </w:pPr>
-      <w:r>
-        <w:t>Zaandam, {publicatiedatum}</w:t>
-      </w:r>
-    </w:p>
-    <w:p>
-      <w:pPr>
         <w:pStyle w:val="OPOndertekening"/>
       </w:pPr>
       <w:r>
@@ -946,12 +907,12 @@
       </w:r>
     </w:p>
     <w:sectPr>
-      <w:headerReference w:type="even" r:id="rId9"/>
-      <w:headerReference w:type="default" r:id="rId10"/>
-      <w:footerReference w:type="even" r:id="rId11"/>
-      <w:footerReference w:type="default" r:id="rId12"/>
-      <w:headerReference w:type="first" r:id="rId13"/>
-      <w:footerReference w:type="first" r:id="rId14"/>
+      <w:headerReference w:type="even" r:id="rId10"/>
+      <w:headerReference w:type="default" r:id="rId11"/>
+      <w:footerReference w:type="even" r:id="rId12"/>
+      <w:footerReference w:type="default" r:id="rId13"/>
+      <w:headerReference w:type="first" r:id="rId14"/>
+      <w:footerReference w:type="first" r:id="rId15"/>
       <w:pgSz w:w="12240" w:h="15840"/>
       <w:pgMar w:top="1417" w:right="1417" w:bottom="1417" w:left="1417" w:header="708" w:footer="708" w:gutter="0"/>
       <w:cols w:space="708"/>
@@ -1063,7 +1024,7 @@
   <w:abstractNum w:abstractNumId="0">
     <w:nsid w:val="07FB47FD"/>
     <w:multiLevelType w:val="hybridMultilevel"/>
-    <w:tmpl w:val="C9624F8A"/>
+    <w:tmpl w:val="BABEAD70"/>
     <w:lvl w:ilvl="0" w:tplc="04130001">
       <w:start w:val="1"/>
       <w:numFmt w:val="bullet"/>
@@ -1525,6 +1486,119 @@
     </w:lvl>
   </w:abstractNum>
   <w:abstractNum w:abstractNumId="4">
+    <w:nsid w:val="202A1281"/>
+    <w:multiLevelType w:val="hybridMultilevel"/>
+    <w:tmpl w:val="01C894B2"/>
+    <w:lvl w:ilvl="0" w:tplc="04130001">
+      <w:start w:val="1"/>
+      <w:numFmt w:val="bullet"/>
+      <w:lvlText w:val=""/>
+      <w:lvlJc w:val="left"/>
+      <w:pPr>
+        <w:ind w:left="720" w:hanging="360"/>
+      </w:pPr>
+      <w:rPr>
+        <w:rFonts w:ascii="Symbol" w:hAnsi="Symbol" w:hint="default"/>
+      </w:rPr>
+    </w:lvl>
+    <w:lvl w:ilvl="1" w:tplc="04130003" w:tentative="1">
+      <w:start w:val="1"/>
+      <w:numFmt w:val="bullet"/>
+      <w:lvlText w:val="o"/>
+      <w:lvlJc w:val="left"/>
+      <w:pPr>
+        <w:ind w:left="1440" w:hanging="360"/>
+      </w:pPr>
+      <w:rPr>
+        <w:rFonts w:ascii="Courier New" w:hAnsi="Courier New" w:cs="Courier New" w:hint="default"/>
+      </w:rPr>
+    </w:lvl>
+    <w:lvl w:ilvl="2" w:tplc="04130005" w:tentative="1">
+      <w:start w:val="1"/>
+      <w:numFmt w:val="bullet"/>
+      <w:lvlText w:val=""/>
+      <w:lvlJc w:val="left"/>
+      <w:pPr>
+        <w:ind w:left="2160" w:hanging="360"/>
+      </w:pPr>
+      <w:rPr>
+        <w:rFonts w:ascii="Wingdings" w:hAnsi="Wingdings" w:hint="default"/>
+      </w:rPr>
+    </w:lvl>
+    <w:lvl w:ilvl="3" w:tplc="04130001" w:tentative="1">
+      <w:start w:val="1"/>
+      <w:numFmt w:val="bullet"/>
+      <w:lvlText w:val=""/>
+      <w:lvlJc w:val="left"/>
+      <w:pPr>
+        <w:ind w:left="2880" w:hanging="360"/>
+      </w:pPr>
+      <w:rPr>
+        <w:rFonts w:ascii="Symbol" w:hAnsi="Symbol" w:hint="default"/>
+      </w:rPr>
+    </w:lvl>
+    <w:lvl w:ilvl="4" w:tplc="04130003" w:tentative="1">
+      <w:start w:val="1"/>
+      <w:numFmt w:val="bullet"/>
+      <w:lvlText w:val="o"/>
+      <w:lvlJc w:val="left"/>
+      <w:pPr>
+        <w:ind w:left="3600" w:hanging="360"/>
+      </w:pPr>
+      <w:rPr>
+        <w:rFonts w:ascii="Courier New" w:hAnsi="Courier New" w:cs="Courier New" w:hint="default"/>
+      </w:rPr>
+    </w:lvl>
+    <w:lvl w:ilvl="5" w:tplc="04130005" w:tentative="1">
+      <w:start w:val="1"/>
+      <w:numFmt w:val="bullet"/>
+      <w:lvlText w:val=""/>
+      <w:lvlJc w:val="left"/>
+      <w:pPr>
+        <w:ind w:left="4320" w:hanging="360"/>
+      </w:pPr>
+      <w:rPr>
+        <w:rFonts w:ascii="Wingdings" w:hAnsi="Wingdings" w:hint="default"/>
+      </w:rPr>
+    </w:lvl>
+    <w:lvl w:ilvl="6" w:tplc="04130001" w:tentative="1">
+      <w:start w:val="1"/>
+      <w:numFmt w:val="bullet"/>
+      <w:lvlText w:val=""/>
+      <w:lvlJc w:val="left"/>
+      <w:pPr>
+        <w:ind w:left="5040" w:hanging="360"/>
+      </w:pPr>
+      <w:rPr>
+        <w:rFonts w:ascii="Symbol" w:hAnsi="Symbol" w:hint="default"/>
+      </w:rPr>
+    </w:lvl>
+    <w:lvl w:ilvl="7" w:tplc="04130003" w:tentative="1">
+      <w:start w:val="1"/>
+      <w:numFmt w:val="bullet"/>
+      <w:lvlText w:val="o"/>
+      <w:lvlJc w:val="left"/>
+      <w:pPr>
+        <w:ind w:left="5760" w:hanging="360"/>
+      </w:pPr>
+      <w:rPr>
+        <w:rFonts w:ascii="Courier New" w:hAnsi="Courier New" w:cs="Courier New" w:hint="default"/>
+      </w:rPr>
+    </w:lvl>
+    <w:lvl w:ilvl="8" w:tplc="04130005" w:tentative="1">
+      <w:start w:val="1"/>
+      <w:numFmt w:val="bullet"/>
+      <w:lvlText w:val=""/>
+      <w:lvlJc w:val="left"/>
+      <w:pPr>
+        <w:ind w:left="6480" w:hanging="360"/>
+      </w:pPr>
+      <w:rPr>
+        <w:rFonts w:ascii="Wingdings" w:hAnsi="Wingdings" w:hint="default"/>
+      </w:rPr>
+    </w:lvl>
+  </w:abstractNum>
+  <w:abstractNum w:abstractNumId="5">
     <w:nsid w:val="34584863"/>
     <w:multiLevelType w:val="singleLevel"/>
     <w:tmpl w:val="D27448C4"/>
@@ -1545,7 +1619,7 @@
       </w:rPr>
     </w:lvl>
   </w:abstractNum>
-  <w:abstractNum w:abstractNumId="5">
+  <w:abstractNum w:abstractNumId="6">
     <w:nsid w:val="36B50CFF"/>
     <w:multiLevelType w:val="hybridMultilevel"/>
     <w:tmpl w:val="6AE078B6"/>
@@ -1658,7 +1732,7 @@
       </w:rPr>
     </w:lvl>
   </w:abstractNum>
-  <w:abstractNum w:abstractNumId="6">
+  <w:abstractNum w:abstractNumId="7">
     <w:nsid w:val="40663DE5"/>
     <w:multiLevelType w:val="hybridMultilevel"/>
     <w:tmpl w:val="7C0085D6"/>
@@ -1744,7 +1818,7 @@
       </w:pPr>
     </w:lvl>
   </w:abstractNum>
-  <w:abstractNum w:abstractNumId="7">
+  <w:abstractNum w:abstractNumId="8">
     <w:nsid w:val="40D44806"/>
     <w:multiLevelType w:val="hybridMultilevel"/>
     <w:tmpl w:val="8A4E56A0"/>
@@ -1830,7 +1904,7 @@
       </w:pPr>
     </w:lvl>
   </w:abstractNum>
-  <w:abstractNum w:abstractNumId="8">
+  <w:abstractNum w:abstractNumId="9">
     <w:nsid w:val="45285835"/>
     <w:multiLevelType w:val="hybridMultilevel"/>
     <w:tmpl w:val="7646D63A"/>
@@ -1916,7 +1990,7 @@
       </w:pPr>
     </w:lvl>
   </w:abstractNum>
-  <w:abstractNum w:abstractNumId="9">
+  <w:abstractNum w:abstractNumId="10">
     <w:nsid w:val="4BB823AE"/>
     <w:multiLevelType w:val="hybridMultilevel"/>
     <w:tmpl w:val="1E6449AC"/>
@@ -2033,7 +2107,7 @@
       </w:pPr>
     </w:lvl>
   </w:abstractNum>
-  <w:abstractNum w:abstractNumId="10">
+  <w:abstractNum w:abstractNumId="11">
     <w:nsid w:val="4BCB7D98"/>
     <w:multiLevelType w:val="hybridMultilevel"/>
     <w:tmpl w:val="D124E4EC"/>
@@ -2150,7 +2224,7 @@
       </w:pPr>
     </w:lvl>
   </w:abstractNum>
-  <w:abstractNum w:abstractNumId="11">
+  <w:abstractNum w:abstractNumId="12">
     <w:nsid w:val="50841C7E"/>
     <w:multiLevelType w:val="hybridMultilevel"/>
     <w:tmpl w:val="F08AA0A8"/>
@@ -2237,7 +2311,7 @@
       </w:pPr>
     </w:lvl>
   </w:abstractNum>
-  <w:abstractNum w:abstractNumId="12">
+  <w:abstractNum w:abstractNumId="13">
     <w:nsid w:val="5168534C"/>
     <w:multiLevelType w:val="hybridMultilevel"/>
     <w:tmpl w:val="B358EF78"/>
@@ -2323,7 +2397,7 @@
       </w:pPr>
     </w:lvl>
   </w:abstractNum>
-  <w:abstractNum w:abstractNumId="13">
+  <w:abstractNum w:abstractNumId="14">
     <w:nsid w:val="52D04E3D"/>
     <w:multiLevelType w:val="hybridMultilevel"/>
     <w:tmpl w:val="34D2EDD8"/>
@@ -2464,7 +2538,7 @@
       </w:rPr>
     </w:lvl>
   </w:abstractNum>
-  <w:abstractNum w:abstractNumId="14">
+  <w:abstractNum w:abstractNumId="15">
     <w:nsid w:val="53F70335"/>
     <w:multiLevelType w:val="hybridMultilevel"/>
     <w:tmpl w:val="A23C5B90"/>
@@ -2553,7 +2627,120 @@
       </w:pPr>
     </w:lvl>
   </w:abstractNum>
-  <w:abstractNum w:abstractNumId="15">
+  <w:abstractNum w:abstractNumId="16">
+    <w:nsid w:val="5ACF6FB6"/>
+    <w:multiLevelType w:val="hybridMultilevel"/>
+    <w:tmpl w:val="DA3486F6"/>
+    <w:lvl w:ilvl="0" w:tplc="04130001">
+      <w:start w:val="1"/>
+      <w:numFmt w:val="bullet"/>
+      <w:lvlText w:val=""/>
+      <w:lvlJc w:val="left"/>
+      <w:pPr>
+        <w:ind w:left="720" w:hanging="360"/>
+      </w:pPr>
+      <w:rPr>
+        <w:rFonts w:ascii="Symbol" w:hAnsi="Symbol" w:hint="default"/>
+      </w:rPr>
+    </w:lvl>
+    <w:lvl w:ilvl="1" w:tplc="04130003" w:tentative="1">
+      <w:start w:val="1"/>
+      <w:numFmt w:val="bullet"/>
+      <w:lvlText w:val="o"/>
+      <w:lvlJc w:val="left"/>
+      <w:pPr>
+        <w:ind w:left="1440" w:hanging="360"/>
+      </w:pPr>
+      <w:rPr>
+        <w:rFonts w:ascii="Courier New" w:hAnsi="Courier New" w:cs="Courier New" w:hint="default"/>
+      </w:rPr>
+    </w:lvl>
+    <w:lvl w:ilvl="2" w:tplc="04130005" w:tentative="1">
+      <w:start w:val="1"/>
+      <w:numFmt w:val="bullet"/>
+      <w:lvlText w:val=""/>
+      <w:lvlJc w:val="left"/>
+      <w:pPr>
+        <w:ind w:left="2160" w:hanging="360"/>
+      </w:pPr>
+      <w:rPr>
+        <w:rFonts w:ascii="Wingdings" w:hAnsi="Wingdings" w:hint="default"/>
+      </w:rPr>
+    </w:lvl>
+    <w:lvl w:ilvl="3" w:tplc="04130001" w:tentative="1">
+      <w:start w:val="1"/>
+      <w:numFmt w:val="bullet"/>
+      <w:lvlText w:val=""/>
+      <w:lvlJc w:val="left"/>
+      <w:pPr>
+        <w:ind w:left="2880" w:hanging="360"/>
+      </w:pPr>
+      <w:rPr>
+        <w:rFonts w:ascii="Symbol" w:hAnsi="Symbol" w:hint="default"/>
+      </w:rPr>
+    </w:lvl>
+    <w:lvl w:ilvl="4" w:tplc="04130003" w:tentative="1">
+      <w:start w:val="1"/>
+      <w:numFmt w:val="bullet"/>
+      <w:lvlText w:val="o"/>
+      <w:lvlJc w:val="left"/>
+      <w:pPr>
+        <w:ind w:left="3600" w:hanging="360"/>
+      </w:pPr>
+      <w:rPr>
+        <w:rFonts w:ascii="Courier New" w:hAnsi="Courier New" w:cs="Courier New" w:hint="default"/>
+      </w:rPr>
+    </w:lvl>
+    <w:lvl w:ilvl="5" w:tplc="04130005" w:tentative="1">
+      <w:start w:val="1"/>
+      <w:numFmt w:val="bullet"/>
+      <w:lvlText w:val=""/>
+      <w:lvlJc w:val="left"/>
+      <w:pPr>
+        <w:ind w:left="4320" w:hanging="360"/>
+      </w:pPr>
+      <w:rPr>
+        <w:rFonts w:ascii="Wingdings" w:hAnsi="Wingdings" w:hint="default"/>
+      </w:rPr>
+    </w:lvl>
+    <w:lvl w:ilvl="6" w:tplc="04130001" w:tentative="1">
+      <w:start w:val="1"/>
+      <w:numFmt w:val="bullet"/>
+      <w:lvlText w:val=""/>
+      <w:lvlJc w:val="left"/>
+      <w:pPr>
+        <w:ind w:left="5040" w:hanging="360"/>
+      </w:pPr>
+      <w:rPr>
+        <w:rFonts w:ascii="Symbol" w:hAnsi="Symbol" w:hint="default"/>
+      </w:rPr>
+    </w:lvl>
+    <w:lvl w:ilvl="7" w:tplc="04130003" w:tentative="1">
+      <w:start w:val="1"/>
+      <w:numFmt w:val="bullet"/>
+      <w:lvlText w:val="o"/>
+      <w:lvlJc w:val="left"/>
+      <w:pPr>
+        <w:ind w:left="5760" w:hanging="360"/>
+      </w:pPr>
+      <w:rPr>
+        <w:rFonts w:ascii="Courier New" w:hAnsi="Courier New" w:cs="Courier New" w:hint="default"/>
+      </w:rPr>
+    </w:lvl>
+    <w:lvl w:ilvl="8" w:tplc="04130005" w:tentative="1">
+      <w:start w:val="1"/>
+      <w:numFmt w:val="bullet"/>
+      <w:lvlText w:val=""/>
+      <w:lvlJc w:val="left"/>
+      <w:pPr>
+        <w:ind w:left="6480" w:hanging="360"/>
+      </w:pPr>
+      <w:rPr>
+        <w:rFonts w:ascii="Wingdings" w:hAnsi="Wingdings" w:hint="default"/>
+      </w:rPr>
+    </w:lvl>
+  </w:abstractNum>
+  <w:abstractNum w:abstractNumId="17">
     <w:nsid w:val="5BF6429F"/>
     <w:multiLevelType w:val="hybridMultilevel"/>
     <w:tmpl w:val="1650581C"/>
@@ -2670,7 +2857,7 @@
       </w:pPr>
     </w:lvl>
   </w:abstractNum>
-  <w:abstractNum w:abstractNumId="16">
+  <w:abstractNum w:abstractNumId="18">
     <w:nsid w:val="5D7A577F"/>
     <w:multiLevelType w:val="hybridMultilevel"/>
     <w:tmpl w:val="BE3CBE1C"/>
@@ -2759,7 +2946,120 @@
       </w:pPr>
     </w:lvl>
   </w:abstractNum>
-  <w:abstractNum w:abstractNumId="17">
+  <w:abstractNum w:abstractNumId="19">
+    <w:nsid w:val="5EA8253A"/>
+    <w:multiLevelType w:val="hybridMultilevel"/>
+    <w:tmpl w:val="CA20BF02"/>
+    <w:lvl w:ilvl="0" w:tplc="04130001">
+      <w:start w:val="1"/>
+      <w:numFmt w:val="bullet"/>
+      <w:lvlText w:val=""/>
+      <w:lvlJc w:val="left"/>
+      <w:pPr>
+        <w:ind w:left="1080" w:hanging="360"/>
+      </w:pPr>
+      <w:rPr>
+        <w:rFonts w:ascii="Symbol" w:hAnsi="Symbol" w:hint="default"/>
+      </w:rPr>
+    </w:lvl>
+    <w:lvl w:ilvl="1" w:tplc="04130003" w:tentative="1">
+      <w:start w:val="1"/>
+      <w:numFmt w:val="bullet"/>
+      <w:lvlText w:val="o"/>
+      <w:lvlJc w:val="left"/>
+      <w:pPr>
+        <w:ind w:left="1800" w:hanging="360"/>
+      </w:pPr>
+      <w:rPr>
+        <w:rFonts w:ascii="Courier New" w:hAnsi="Courier New" w:cs="Courier New" w:hint="default"/>
+      </w:rPr>
+    </w:lvl>
+    <w:lvl w:ilvl="2" w:tplc="04130005" w:tentative="1">
+      <w:start w:val="1"/>
+      <w:numFmt w:val="bullet"/>
+      <w:lvlText w:val=""/>
+      <w:lvlJc w:val="left"/>
+      <w:pPr>
+        <w:ind w:left="2520" w:hanging="360"/>
+      </w:pPr>
+      <w:rPr>
+        <w:rFonts w:ascii="Wingdings" w:hAnsi="Wingdings" w:hint="default"/>
+      </w:rPr>
+    </w:lvl>
+    <w:lvl w:ilvl="3" w:tplc="04130001" w:tentative="1">
+      <w:start w:val="1"/>
+      <w:numFmt w:val="bullet"/>
+      <w:lvlText w:val=""/>
+      <w:lvlJc w:val="left"/>
+      <w:pPr>
+        <w:ind w:left="3240" w:hanging="360"/>
+      </w:pPr>
+      <w:rPr>
+        <w:rFonts w:ascii="Symbol" w:hAnsi="Symbol" w:hint="default"/>
+      </w:rPr>
+    </w:lvl>
+    <w:lvl w:ilvl="4" w:tplc="04130003" w:tentative="1">
+      <w:start w:val="1"/>
+      <w:numFmt w:val="bullet"/>
+      <w:lvlText w:val="o"/>
+      <w:lvlJc w:val="left"/>
+      <w:pPr>
+        <w:ind w:left="3960" w:hanging="360"/>
+      </w:pPr>
+      <w:rPr>
+        <w:rFonts w:ascii="Courier New" w:hAnsi="Courier New" w:cs="Courier New" w:hint="default"/>
+      </w:rPr>
+    </w:lvl>
+    <w:lvl w:ilvl="5" w:tplc="04130005" w:tentative="1">
+      <w:start w:val="1"/>
+      <w:numFmt w:val="bullet"/>
+      <w:lvlText w:val=""/>
+      <w:lvlJc w:val="left"/>
+      <w:pPr>
+        <w:ind w:left="4680" w:hanging="360"/>
+      </w:pPr>
+      <w:rPr>
+        <w:rFonts w:ascii="Wingdings" w:hAnsi="Wingdings" w:hint="default"/>
+      </w:rPr>
+    </w:lvl>
+    <w:lvl w:ilvl="6" w:tplc="04130001" w:tentative="1">
+      <w:start w:val="1"/>
+      <w:numFmt w:val="bullet"/>
+      <w:lvlText w:val=""/>
+      <w:lvlJc w:val="left"/>
+      <w:pPr>
+        <w:ind w:left="5400" w:hanging="360"/>
+      </w:pPr>
+      <w:rPr>
+        <w:rFonts w:ascii="Symbol" w:hAnsi="Symbol" w:hint="default"/>
+      </w:rPr>
+    </w:lvl>
+    <w:lvl w:ilvl="7" w:tplc="04130003" w:tentative="1">
+      <w:start w:val="1"/>
+      <w:numFmt w:val="bullet"/>
+      <w:lvlText w:val="o"/>
+      <w:lvlJc w:val="left"/>
+      <w:pPr>
+        <w:ind w:left="6120" w:hanging="360"/>
+      </w:pPr>
+      <w:rPr>
+        <w:rFonts w:ascii="Courier New" w:hAnsi="Courier New" w:cs="Courier New" w:hint="default"/>
+      </w:rPr>
+    </w:lvl>
+    <w:lvl w:ilvl="8" w:tplc="04130005" w:tentative="1">
+      <w:start w:val="1"/>
+      <w:numFmt w:val="bullet"/>
+      <w:lvlText w:val=""/>
+      <w:lvlJc w:val="left"/>
+      <w:pPr>
+        <w:ind w:left="6840" w:hanging="360"/>
+      </w:pPr>
+      <w:rPr>
+        <w:rFonts w:ascii="Wingdings" w:hAnsi="Wingdings" w:hint="default"/>
+      </w:rPr>
+    </w:lvl>
+  </w:abstractNum>
+  <w:abstractNum w:abstractNumId="20">
     <w:nsid w:val="66A33FDD"/>
     <w:multiLevelType w:val="hybridMultilevel"/>
     <w:tmpl w:val="85B4C7F4"/>
@@ -2876,7 +3176,120 @@
       </w:pPr>
     </w:lvl>
   </w:abstractNum>
-  <w:abstractNum w:abstractNumId="18">
+  <w:abstractNum w:abstractNumId="21">
+    <w:nsid w:val="67FF7C63"/>
+    <w:multiLevelType w:val="hybridMultilevel"/>
+    <w:tmpl w:val="5100BE02"/>
+    <w:lvl w:ilvl="0" w:tplc="04130001">
+      <w:start w:val="1"/>
+      <w:numFmt w:val="bullet"/>
+      <w:lvlText w:val=""/>
+      <w:lvlJc w:val="left"/>
+      <w:pPr>
+        <w:ind w:left="1080" w:hanging="360"/>
+      </w:pPr>
+      <w:rPr>
+        <w:rFonts w:ascii="Symbol" w:hAnsi="Symbol" w:hint="default"/>
+      </w:rPr>
+    </w:lvl>
+    <w:lvl w:ilvl="1" w:tplc="04130003" w:tentative="1">
+      <w:start w:val="1"/>
+      <w:numFmt w:val="bullet"/>
+      <w:lvlText w:val="o"/>
+      <w:lvlJc w:val="left"/>
+      <w:pPr>
+        <w:ind w:left="1800" w:hanging="360"/>
+      </w:pPr>
+      <w:rPr>
+        <w:rFonts w:ascii="Courier New" w:hAnsi="Courier New" w:cs="Courier New" w:hint="default"/>
+      </w:rPr>
+    </w:lvl>
+    <w:lvl w:ilvl="2" w:tplc="04130005" w:tentative="1">
+      <w:start w:val="1"/>
+      <w:numFmt w:val="bullet"/>
+      <w:lvlText w:val=""/>
+      <w:lvlJc w:val="left"/>
+      <w:pPr>
+        <w:ind w:left="2520" w:hanging="360"/>
+      </w:pPr>
+      <w:rPr>
+        <w:rFonts w:ascii="Wingdings" w:hAnsi="Wingdings" w:hint="default"/>
+      </w:rPr>
+    </w:lvl>
+    <w:lvl w:ilvl="3" w:tplc="04130001" w:tentative="1">
+      <w:start w:val="1"/>
+      <w:numFmt w:val="bullet"/>
+      <w:lvlText w:val=""/>
+      <w:lvlJc w:val="left"/>
+      <w:pPr>
+        <w:ind w:left="3240" w:hanging="360"/>
+      </w:pPr>
+      <w:rPr>
+        <w:rFonts w:ascii="Symbol" w:hAnsi="Symbol" w:hint="default"/>
+      </w:rPr>
+    </w:lvl>
+    <w:lvl w:ilvl="4" w:tplc="04130003" w:tentative="1">
+      <w:start w:val="1"/>
+      <w:numFmt w:val="bullet"/>
+      <w:lvlText w:val="o"/>
+      <w:lvlJc w:val="left"/>
+      <w:pPr>
+        <w:ind w:left="3960" w:hanging="360"/>
+      </w:pPr>
+      <w:rPr>
+        <w:rFonts w:ascii="Courier New" w:hAnsi="Courier New" w:cs="Courier New" w:hint="default"/>
+      </w:rPr>
+    </w:lvl>
+    <w:lvl w:ilvl="5" w:tplc="04130005" w:tentative="1">
+      <w:start w:val="1"/>
+      <w:numFmt w:val="bullet"/>
+      <w:lvlText w:val=""/>
+      <w:lvlJc w:val="left"/>
+      <w:pPr>
+        <w:ind w:left="4680" w:hanging="360"/>
+      </w:pPr>
+      <w:rPr>
+        <w:rFonts w:ascii="Wingdings" w:hAnsi="Wingdings" w:hint="default"/>
+      </w:rPr>
+    </w:lvl>
+    <w:lvl w:ilvl="6" w:tplc="04130001" w:tentative="1">
+      <w:start w:val="1"/>
+      <w:numFmt w:val="bullet"/>
+      <w:lvlText w:val=""/>
+      <w:lvlJc w:val="left"/>
+      <w:pPr>
+        <w:ind w:left="5400" w:hanging="360"/>
+      </w:pPr>
+      <w:rPr>
+        <w:rFonts w:ascii="Symbol" w:hAnsi="Symbol" w:hint="default"/>
+      </w:rPr>
+    </w:lvl>
+    <w:lvl w:ilvl="7" w:tplc="04130003" w:tentative="1">
+      <w:start w:val="1"/>
+      <w:numFmt w:val="bullet"/>
+      <w:lvlText w:val="o"/>
+      <w:lvlJc w:val="left"/>
+      <w:pPr>
+        <w:ind w:left="6120" w:hanging="360"/>
+      </w:pPr>
+      <w:rPr>
+        <w:rFonts w:ascii="Courier New" w:hAnsi="Courier New" w:cs="Courier New" w:hint="default"/>
+      </w:rPr>
+    </w:lvl>
+    <w:lvl w:ilvl="8" w:tplc="04130005" w:tentative="1">
+      <w:start w:val="1"/>
+      <w:numFmt w:val="bullet"/>
+      <w:lvlText w:val=""/>
+      <w:lvlJc w:val="left"/>
+      <w:pPr>
+        <w:ind w:left="6840" w:hanging="360"/>
+      </w:pPr>
+      <w:rPr>
+        <w:rFonts w:ascii="Wingdings" w:hAnsi="Wingdings" w:hint="default"/>
+      </w:rPr>
+    </w:lvl>
+  </w:abstractNum>
+  <w:abstractNum w:abstractNumId="22">
     <w:nsid w:val="68DC188A"/>
     <w:multiLevelType w:val="hybridMultilevel"/>
     <w:tmpl w:val="1782173E"/>
@@ -2993,7 +3406,7 @@
       </w:pPr>
     </w:lvl>
   </w:abstractNum>
-  <w:abstractNum w:abstractNumId="19">
+  <w:abstractNum w:abstractNumId="23">
     <w:nsid w:val="6B393F1C"/>
     <w:multiLevelType w:val="hybridMultilevel"/>
     <w:tmpl w:val="3968CD8C"/>
@@ -3134,7 +3547,120 @@
       </w:rPr>
     </w:lvl>
   </w:abstractNum>
-  <w:abstractNum w:abstractNumId="20">
+  <w:abstractNum w:abstractNumId="24">
+    <w:nsid w:val="6C2B6C22"/>
+    <w:multiLevelType w:val="hybridMultilevel"/>
+    <w:tmpl w:val="EA9E5ADE"/>
+    <w:lvl w:ilvl="0" w:tplc="04130001">
+      <w:start w:val="1"/>
+      <w:numFmt w:val="bullet"/>
+      <w:lvlText w:val=""/>
+      <w:lvlJc w:val="left"/>
+      <w:pPr>
+        <w:ind w:left="1080" w:hanging="360"/>
+      </w:pPr>
+      <w:rPr>
+        <w:rFonts w:ascii="Symbol" w:hAnsi="Symbol" w:hint="default"/>
+      </w:rPr>
+    </w:lvl>
+    <w:lvl w:ilvl="1" w:tplc="04130003" w:tentative="1">
+      <w:start w:val="1"/>
+      <w:numFmt w:val="bullet"/>
+      <w:lvlText w:val="o"/>
+      <w:lvlJc w:val="left"/>
+      <w:pPr>
+        <w:ind w:left="1800" w:hanging="360"/>
+      </w:pPr>
+      <w:rPr>
+        <w:rFonts w:ascii="Courier New" w:hAnsi="Courier New" w:cs="Courier New" w:hint="default"/>
+      </w:rPr>
+    </w:lvl>
+    <w:lvl w:ilvl="2" w:tplc="04130005" w:tentative="1">
+      <w:start w:val="1"/>
+      <w:numFmt w:val="bullet"/>
+      <w:lvlText w:val=""/>
+      <w:lvlJc w:val="left"/>
+      <w:pPr>
+        <w:ind w:left="2520" w:hanging="360"/>
+      </w:pPr>
+      <w:rPr>
+        <w:rFonts w:ascii="Wingdings" w:hAnsi="Wingdings" w:hint="default"/>
+      </w:rPr>
+    </w:lvl>
+    <w:lvl w:ilvl="3" w:tplc="04130001" w:tentative="1">
+      <w:start w:val="1"/>
+      <w:numFmt w:val="bullet"/>
+      <w:lvlText w:val=""/>
+      <w:lvlJc w:val="left"/>
+      <w:pPr>
+        <w:ind w:left="3240" w:hanging="360"/>
+      </w:pPr>
+      <w:rPr>
+        <w:rFonts w:ascii="Symbol" w:hAnsi="Symbol" w:hint="default"/>
+      </w:rPr>
+    </w:lvl>
+    <w:lvl w:ilvl="4" w:tplc="04130003" w:tentative="1">
+      <w:start w:val="1"/>
+      <w:numFmt w:val="bullet"/>
+      <w:lvlText w:val="o"/>
+      <w:lvlJc w:val="left"/>
+      <w:pPr>
+        <w:ind w:left="3960" w:hanging="360"/>
+      </w:pPr>
+      <w:rPr>
+        <w:rFonts w:ascii="Courier New" w:hAnsi="Courier New" w:cs="Courier New" w:hint="default"/>
+      </w:rPr>
+    </w:lvl>
+    <w:lvl w:ilvl="5" w:tplc="04130005" w:tentative="1">
+      <w:start w:val="1"/>
+      <w:numFmt w:val="bullet"/>
+      <w:lvlText w:val=""/>
+      <w:lvlJc w:val="left"/>
+      <w:pPr>
+        <w:ind w:left="4680" w:hanging="360"/>
+      </w:pPr>
+      <w:rPr>
+        <w:rFonts w:ascii="Wingdings" w:hAnsi="Wingdings" w:hint="default"/>
+      </w:rPr>
+    </w:lvl>
+    <w:lvl w:ilvl="6" w:tplc="04130001" w:tentative="1">
+      <w:start w:val="1"/>
+      <w:numFmt w:val="bullet"/>
+      <w:lvlText w:val=""/>
+      <w:lvlJc w:val="left"/>
+      <w:pPr>
+        <w:ind w:left="5400" w:hanging="360"/>
+      </w:pPr>
+      <w:rPr>
+        <w:rFonts w:ascii="Symbol" w:hAnsi="Symbol" w:hint="default"/>
+      </w:rPr>
+    </w:lvl>
+    <w:lvl w:ilvl="7" w:tplc="04130003" w:tentative="1">
+      <w:start w:val="1"/>
+      <w:numFmt w:val="bullet"/>
+      <w:lvlText w:val="o"/>
+      <w:lvlJc w:val="left"/>
+      <w:pPr>
+        <w:ind w:left="6120" w:hanging="360"/>
+      </w:pPr>
+      <w:rPr>
+        <w:rFonts w:ascii="Courier New" w:hAnsi="Courier New" w:cs="Courier New" w:hint="default"/>
+      </w:rPr>
+    </w:lvl>
+    <w:lvl w:ilvl="8" w:tplc="04130005" w:tentative="1">
+      <w:start w:val="1"/>
+      <w:numFmt w:val="bullet"/>
+      <w:lvlText w:val=""/>
+      <w:lvlJc w:val="left"/>
+      <w:pPr>
+        <w:ind w:left="6840" w:hanging="360"/>
+      </w:pPr>
+      <w:rPr>
+        <w:rFonts w:ascii="Wingdings" w:hAnsi="Wingdings" w:hint="default"/>
+      </w:rPr>
+    </w:lvl>
+  </w:abstractNum>
+  <w:abstractNum w:abstractNumId="25">
     <w:nsid w:val="6DE77581"/>
     <w:multiLevelType w:val="hybridMultilevel"/>
     <w:tmpl w:val="A874E07C"/>
@@ -3275,7 +3801,7 @@
       </w:rPr>
     </w:lvl>
   </w:abstractNum>
-  <w:abstractNum w:abstractNumId="21">
+  <w:abstractNum w:abstractNumId="26">
     <w:nsid w:val="6F572B34"/>
     <w:multiLevelType w:val="hybridMultilevel"/>
     <w:tmpl w:val="C79AFF36"/>
@@ -3392,7 +3918,120 @@
       </w:pPr>
     </w:lvl>
   </w:abstractNum>
-  <w:abstractNum w:abstractNumId="22">
+  <w:abstractNum w:abstractNumId="27">
+    <w:nsid w:val="7452408E"/>
+    <w:multiLevelType w:val="hybridMultilevel"/>
+    <w:tmpl w:val="B5C6ECC2"/>
+    <w:lvl w:ilvl="0" w:tplc="04130001">
+      <w:start w:val="1"/>
+      <w:numFmt w:val="bullet"/>
+      <w:lvlText w:val=""/>
+      <w:lvlJc w:val="left"/>
+      <w:pPr>
+        <w:ind w:left="1080" w:hanging="360"/>
+      </w:pPr>
+      <w:rPr>
+        <w:rFonts w:ascii="Symbol" w:hAnsi="Symbol" w:hint="default"/>
+      </w:rPr>
+    </w:lvl>
+    <w:lvl w:ilvl="1" w:tplc="04130003" w:tentative="1">
+      <w:start w:val="1"/>
+      <w:numFmt w:val="bullet"/>
+      <w:lvlText w:val="o"/>
+      <w:lvlJc w:val="left"/>
+      <w:pPr>
+        <w:ind w:left="1800" w:hanging="360"/>
+      </w:pPr>
+      <w:rPr>
+        <w:rFonts w:ascii="Courier New" w:hAnsi="Courier New" w:cs="Courier New" w:hint="default"/>
+      </w:rPr>
+    </w:lvl>
+    <w:lvl w:ilvl="2" w:tplc="04130005" w:tentative="1">
+      <w:start w:val="1"/>
+      <w:numFmt w:val="bullet"/>
+      <w:lvlText w:val=""/>
+      <w:lvlJc w:val="left"/>
+      <w:pPr>
+        <w:ind w:left="2520" w:hanging="360"/>
+      </w:pPr>
+      <w:rPr>
+        <w:rFonts w:ascii="Wingdings" w:hAnsi="Wingdings" w:hint="default"/>
+      </w:rPr>
+    </w:lvl>
+    <w:lvl w:ilvl="3" w:tplc="04130001" w:tentative="1">
+      <w:start w:val="1"/>
+      <w:numFmt w:val="bullet"/>
+      <w:lvlText w:val=""/>
+      <w:lvlJc w:val="left"/>
+      <w:pPr>
+        <w:ind w:left="3240" w:hanging="360"/>
+      </w:pPr>
+      <w:rPr>
+        <w:rFonts w:ascii="Symbol" w:hAnsi="Symbol" w:hint="default"/>
+      </w:rPr>
+    </w:lvl>
+    <w:lvl w:ilvl="4" w:tplc="04130003" w:tentative="1">
+      <w:start w:val="1"/>
+      <w:numFmt w:val="bullet"/>
+      <w:lvlText w:val="o"/>
+      <w:lvlJc w:val="left"/>
+      <w:pPr>
+        <w:ind w:left="3960" w:hanging="360"/>
+      </w:pPr>
+      <w:rPr>
+        <w:rFonts w:ascii="Courier New" w:hAnsi="Courier New" w:cs="Courier New" w:hint="default"/>
+      </w:rPr>
+    </w:lvl>
+    <w:lvl w:ilvl="5" w:tplc="04130005" w:tentative="1">
+      <w:start w:val="1"/>
+      <w:numFmt w:val="bullet"/>
+      <w:lvlText w:val=""/>
+      <w:lvlJc w:val="left"/>
+      <w:pPr>
+        <w:ind w:left="4680" w:hanging="360"/>
+      </w:pPr>
+      <w:rPr>
+        <w:rFonts w:ascii="Wingdings" w:hAnsi="Wingdings" w:hint="default"/>
+      </w:rPr>
+    </w:lvl>
+    <w:lvl w:ilvl="6" w:tplc="04130001" w:tentative="1">
+      <w:start w:val="1"/>
+      <w:numFmt w:val="bullet"/>
+      <w:lvlText w:val=""/>
+      <w:lvlJc w:val="left"/>
+      <w:pPr>
+        <w:ind w:left="5400" w:hanging="360"/>
+      </w:pPr>
+      <w:rPr>
+        <w:rFonts w:ascii="Symbol" w:hAnsi="Symbol" w:hint="default"/>
+      </w:rPr>
+    </w:lvl>
+    <w:lvl w:ilvl="7" w:tplc="04130003" w:tentative="1">
+      <w:start w:val="1"/>
+      <w:numFmt w:val="bullet"/>
+      <w:lvlText w:val="o"/>
+      <w:lvlJc w:val="left"/>
+      <w:pPr>
+        <w:ind w:left="6120" w:hanging="360"/>
+      </w:pPr>
+      <w:rPr>
+        <w:rFonts w:ascii="Courier New" w:hAnsi="Courier New" w:cs="Courier New" w:hint="default"/>
+      </w:rPr>
+    </w:lvl>
+    <w:lvl w:ilvl="8" w:tplc="04130005" w:tentative="1">
+      <w:start w:val="1"/>
+      <w:numFmt w:val="bullet"/>
+      <w:lvlText w:val=""/>
+      <w:lvlJc w:val="left"/>
+      <w:pPr>
+        <w:ind w:left="6840" w:hanging="360"/>
+      </w:pPr>
+      <w:rPr>
+        <w:rFonts w:ascii="Wingdings" w:hAnsi="Wingdings" w:hint="default"/>
+      </w:rPr>
+    </w:lvl>
+  </w:abstractNum>
+  <w:abstractNum w:abstractNumId="28">
     <w:nsid w:val="7A207DE4"/>
     <w:multiLevelType w:val="hybridMultilevel"/>
     <w:tmpl w:val="38C8BD5A"/>
@@ -3509,7 +4148,7 @@
       </w:pPr>
     </w:lvl>
   </w:abstractNum>
-  <w:abstractNum w:abstractNumId="23">
+  <w:abstractNum w:abstractNumId="29">
     <w:nsid w:val="7D062ED0"/>
     <w:multiLevelType w:val="hybridMultilevel"/>
     <w:tmpl w:val="4DC850EA"/>
@@ -3651,76 +4290,94 @@
     </w:lvl>
   </w:abstractNum>
   <w:num w:numId="1">
-    <w:abstractNumId w:val="4"/>
+    <w:abstractNumId w:val="5"/>
   </w:num>
   <w:num w:numId="2">
-    <w:abstractNumId w:val="20"/>
+    <w:abstractNumId w:val="25"/>
   </w:num>
   <w:num w:numId="3">
-    <w:abstractNumId w:val="13"/>
+    <w:abstractNumId w:val="14"/>
   </w:num>
   <w:num w:numId="4">
-    <w:abstractNumId w:val="19"/>
+    <w:abstractNumId w:val="23"/>
   </w:num>
   <w:num w:numId="5">
-    <w:abstractNumId w:val="23"/>
+    <w:abstractNumId w:val="29"/>
   </w:num>
   <w:num w:numId="6">
-    <w:abstractNumId w:val="21"/>
+    <w:abstractNumId w:val="26"/>
   </w:num>
   <w:num w:numId="7">
-    <w:abstractNumId w:val="17"/>
+    <w:abstractNumId w:val="20"/>
   </w:num>
   <w:num w:numId="8">
     <w:abstractNumId w:val="1"/>
   </w:num>
   <w:num w:numId="9">
-    <w:abstractNumId w:val="10"/>
+    <w:abstractNumId w:val="11"/>
   </w:num>
   <w:num w:numId="10">
-    <w:abstractNumId w:val="22"/>
+    <w:abstractNumId w:val="28"/>
   </w:num>
   <w:num w:numId="11">
-    <w:abstractNumId w:val="18"/>
+    <w:abstractNumId w:val="22"/>
   </w:num>
   <w:num w:numId="12">
     <w:abstractNumId w:val="3"/>
   </w:num>
   <w:num w:numId="13">
-    <w:abstractNumId w:val="15"/>
+    <w:abstractNumId w:val="17"/>
   </w:num>
   <w:num w:numId="14">
-    <w:abstractNumId w:val="9"/>
+    <w:abstractNumId w:val="10"/>
   </w:num>
   <w:num w:numId="15">
     <w:abstractNumId w:val="2"/>
   </w:num>
   <w:num w:numId="16">
-    <w:abstractNumId w:val="11"/>
+    <w:abstractNumId w:val="12"/>
   </w:num>
   <w:num w:numId="17">
-    <w:abstractNumId w:val="12"/>
+    <w:abstractNumId w:val="13"/>
   </w:num>
   <w:num w:numId="18">
-    <w:abstractNumId w:val="16"/>
+    <w:abstractNumId w:val="18"/>
   </w:num>
   <w:num w:numId="19">
+    <w:abstractNumId w:val="9"/>
+  </w:num>
+  <w:num w:numId="20">
+    <w:abstractNumId w:val="7"/>
+  </w:num>
+  <w:num w:numId="21">
     <w:abstractNumId w:val="8"/>
   </w:num>
-  <w:num w:numId="20">
-    <w:abstractNumId w:val="6"/>
-  </w:num>
-  <w:num w:numId="21">
-    <w:abstractNumId w:val="7"/>
-  </w:num>
   <w:num w:numId="22">
-    <w:abstractNumId w:val="14"/>
+    <w:abstractNumId w:val="15"/>
   </w:num>
   <w:num w:numId="23">
-    <w:abstractNumId w:val="5"/>
+    <w:abstractNumId w:val="6"/>
   </w:num>
   <w:num w:numId="24">
     <w:abstractNumId w:val="0"/>
+  </w:num>
+  <w:num w:numId="25">
+    <w:abstractNumId w:val="19"/>
+  </w:num>
+  <w:num w:numId="26">
+    <w:abstractNumId w:val="24"/>
+  </w:num>
+  <w:num w:numId="27">
+    <w:abstractNumId w:val="27"/>
+  </w:num>
+  <w:num w:numId="28">
+    <w:abstractNumId w:val="21"/>
+  </w:num>
+  <w:num w:numId="29">
+    <w:abstractNumId w:val="4"/>
+  </w:num>
+  <w:num w:numId="30">
+    <w:abstractNumId w:val="16"/>
   </w:num>
   <w:numIdMacAtCleanup w:val="19"/>
 </w:numbering>
@@ -3882,7 +4539,7 @@
     <w:name w:val="Normal"/>
     <w:aliases w:val="Alinea"/>
     <w:qFormat/>
-    <w:rsid w:val="00C34898"/>
+    <w:rsid w:val="0072621D"/>
     <w:pPr>
       <w:spacing w:before="120" w:after="120" w:line="240" w:lineRule="atLeast"/>
     </w:pPr>
@@ -3896,7 +4553,7 @@
     <w:aliases w:val="Aanhef Regeling"/>
     <w:basedOn w:val="Standaard"/>
     <w:next w:val="Standaard"/>
-    <w:rsid w:val="00C34898"/>
+    <w:rsid w:val="0072621D"/>
     <w:pPr>
       <w:keepNext/>
       <w:keepLines/>
@@ -3915,7 +4572,7 @@
     <w:aliases w:val="Hoofdstuk"/>
     <w:basedOn w:val="Standaard"/>
     <w:next w:val="Standaard"/>
-    <w:rsid w:val="00C34898"/>
+    <w:rsid w:val="0072621D"/>
     <w:pPr>
       <w:keepNext/>
       <w:keepLines/>
@@ -3934,7 +4591,7 @@
     <w:aliases w:val="Artikel"/>
     <w:basedOn w:val="Standaard"/>
     <w:next w:val="Standaard"/>
-    <w:rsid w:val="00C34898"/>
+    <w:rsid w:val="0072621D"/>
     <w:pPr>
       <w:keepNext/>
       <w:keepLines/>
@@ -3951,7 +4608,7 @@
     <w:aliases w:val="Paragraaf"/>
     <w:basedOn w:val="Standaard"/>
     <w:next w:val="Standaard"/>
-    <w:rsid w:val="00C34898"/>
+    <w:rsid w:val="0072621D"/>
     <w:pPr>
       <w:keepNext/>
       <w:keepLines/>
@@ -3969,7 +4626,7 @@
     <w:aliases w:val="Sluiting"/>
     <w:basedOn w:val="Standaard"/>
     <w:next w:val="Standaard"/>
-    <w:rsid w:val="00C34898"/>
+    <w:rsid w:val="0072621D"/>
     <w:pPr>
       <w:outlineLvl w:val="4"/>
     </w:pPr>
@@ -3982,7 +4639,7 @@
     <w:name w:val="heading 6"/>
     <w:basedOn w:val="Standaard"/>
     <w:next w:val="Standaard"/>
-    <w:rsid w:val="00C34898"/>
+    <w:rsid w:val="0072621D"/>
     <w:pPr>
       <w:outlineLvl w:val="5"/>
     </w:pPr>
@@ -3991,7 +4648,7 @@
     <w:name w:val="heading 7"/>
     <w:basedOn w:val="Standaard"/>
     <w:next w:val="Standaard"/>
-    <w:rsid w:val="00C34898"/>
+    <w:rsid w:val="0072621D"/>
     <w:pPr>
       <w:outlineLvl w:val="6"/>
     </w:pPr>
@@ -4000,7 +4657,7 @@
     <w:name w:val="heading 8"/>
     <w:basedOn w:val="Standaard"/>
     <w:next w:val="Standaard"/>
-    <w:rsid w:val="00C34898"/>
+    <w:rsid w:val="0072621D"/>
     <w:pPr>
       <w:outlineLvl w:val="7"/>
     </w:pPr>
@@ -4009,7 +4666,7 @@
     <w:name w:val="heading 9"/>
     <w:basedOn w:val="Standaard"/>
     <w:next w:val="Standaard"/>
-    <w:rsid w:val="00C34898"/>
+    <w:rsid w:val="0072621D"/>
     <w:pPr>
       <w:outlineLvl w:val="8"/>
     </w:pPr>
@@ -4019,7 +4676,7 @@
     <w:uiPriority w:val="1"/>
     <w:semiHidden/>
     <w:unhideWhenUsed/>
-    <w:rsid w:val="00C34898"/>
+    <w:rsid w:val="0072621D"/>
   </w:style>
   <w:style w:type="table" w:default="1" w:styleId="Standaardtabel">
     <w:name w:val="Normal Table"/>
@@ -4041,13 +4698,13 @@
     <w:uiPriority w:val="99"/>
     <w:semiHidden/>
     <w:unhideWhenUsed/>
-    <w:rsid w:val="00C34898"/>
+    <w:rsid w:val="0072621D"/>
   </w:style>
   <w:style w:type="paragraph" w:styleId="Bijschrift">
     <w:name w:val="caption"/>
     <w:basedOn w:val="Standaard"/>
     <w:next w:val="Standaard"/>
-    <w:rsid w:val="00C34898"/>
+    <w:rsid w:val="0072621D"/>
     <w:rPr>
       <w:i/>
       <w:iCs/>
@@ -4059,7 +4716,7 @@
     <w:basedOn w:val="Standaard"/>
     <w:next w:val="Standaard"/>
     <w:semiHidden/>
-    <w:rsid w:val="00C34898"/>
+    <w:rsid w:val="0072621D"/>
     <w:rPr>
       <w:i/>
       <w:iCs/>
@@ -4070,7 +4727,7 @@
     <w:name w:val="endnote reference"/>
     <w:basedOn w:val="Standaardalinea-lettertype"/>
     <w:semiHidden/>
-    <w:rsid w:val="00C34898"/>
+    <w:rsid w:val="0072621D"/>
     <w:rPr>
       <w:vertAlign w:val="superscript"/>
     </w:rPr>
@@ -4079,7 +4736,7 @@
     <w:name w:val="endnote text"/>
     <w:basedOn w:val="Standaard"/>
     <w:semiHidden/>
-    <w:rsid w:val="00C34898"/>
+    <w:rsid w:val="0072621D"/>
     <w:rPr>
       <w:spacing w:val="6"/>
     </w:rPr>
@@ -4090,7 +4747,7 @@
     <w:next w:val="Standaard"/>
     <w:autoRedefine/>
     <w:semiHidden/>
-    <w:rsid w:val="00C34898"/>
+    <w:rsid w:val="0072621D"/>
     <w:pPr>
       <w:tabs>
         <w:tab w:val="right" w:leader="dot" w:pos="8503"/>
@@ -4107,7 +4764,7 @@
     <w:next w:val="Standaard"/>
     <w:autoRedefine/>
     <w:semiHidden/>
-    <w:rsid w:val="00C34898"/>
+    <w:rsid w:val="0072621D"/>
   </w:style>
   <w:style w:type="paragraph" w:styleId="Inhopg3">
     <w:name w:val="toc 3"/>
@@ -4115,7 +4772,7 @@
     <w:next w:val="Standaard"/>
     <w:autoRedefine/>
     <w:semiHidden/>
-    <w:rsid w:val="00C34898"/>
+    <w:rsid w:val="0072621D"/>
   </w:style>
   <w:style w:type="paragraph" w:styleId="Inhopg4">
     <w:name w:val="toc 4"/>
@@ -4123,7 +4780,7 @@
     <w:next w:val="Standaard"/>
     <w:autoRedefine/>
     <w:semiHidden/>
-    <w:rsid w:val="00C34898"/>
+    <w:rsid w:val="0072621D"/>
   </w:style>
   <w:style w:type="paragraph" w:styleId="Inhopg5">
     <w:name w:val="toc 5"/>
@@ -4131,7 +4788,7 @@
     <w:next w:val="Standaard"/>
     <w:autoRedefine/>
     <w:semiHidden/>
-    <w:rsid w:val="00C34898"/>
+    <w:rsid w:val="0072621D"/>
   </w:style>
   <w:style w:type="paragraph" w:styleId="Inhopg6">
     <w:name w:val="toc 6"/>
@@ -4139,7 +4796,7 @@
     <w:next w:val="Standaard"/>
     <w:autoRedefine/>
     <w:semiHidden/>
-    <w:rsid w:val="00C34898"/>
+    <w:rsid w:val="0072621D"/>
   </w:style>
   <w:style w:type="paragraph" w:styleId="Inhopg7">
     <w:name w:val="toc 7"/>
@@ -4147,7 +4804,7 @@
     <w:next w:val="Standaard"/>
     <w:autoRedefine/>
     <w:semiHidden/>
-    <w:rsid w:val="00C34898"/>
+    <w:rsid w:val="0072621D"/>
   </w:style>
   <w:style w:type="paragraph" w:styleId="Inhopg8">
     <w:name w:val="toc 8"/>
@@ -4155,7 +4812,7 @@
     <w:next w:val="Standaard"/>
     <w:autoRedefine/>
     <w:semiHidden/>
-    <w:rsid w:val="00C34898"/>
+    <w:rsid w:val="0072621D"/>
   </w:style>
   <w:style w:type="paragraph" w:styleId="Inhopg9">
     <w:name w:val="toc 9"/>
@@ -4163,13 +4820,13 @@
     <w:next w:val="Standaard"/>
     <w:autoRedefine/>
     <w:semiHidden/>
-    <w:rsid w:val="00C34898"/>
+    <w:rsid w:val="0072621D"/>
   </w:style>
   <w:style w:type="paragraph" w:customStyle="1" w:styleId="Kop0">
     <w:name w:val="Kop 0"/>
     <w:basedOn w:val="Kop1"/>
     <w:next w:val="Standaard"/>
-    <w:rsid w:val="00C34898"/>
+    <w:rsid w:val="0072621D"/>
     <w:pPr>
       <w:tabs>
         <w:tab w:val="clear" w:pos="0"/>
@@ -4181,7 +4838,7 @@
     <w:name w:val="header"/>
     <w:basedOn w:val="Standaard"/>
     <w:link w:val="KoptekstChar"/>
-    <w:rsid w:val="00C34898"/>
+    <w:rsid w:val="0072621D"/>
     <w:pPr>
       <w:tabs>
         <w:tab w:val="center" w:pos="4536"/>
@@ -4191,7 +4848,7 @@
   </w:style>
   <w:style w:type="paragraph" w:customStyle="1" w:styleId="KT">
     <w:name w:val="KT"/>
-    <w:rsid w:val="00C34898"/>
+    <w:rsid w:val="0072621D"/>
     <w:rPr>
       <w:rFonts w:ascii="Arial" w:hAnsi="Arial" w:cs="Arial"/>
     </w:rPr>
@@ -4199,7 +4856,7 @@
   <w:style w:type="paragraph" w:styleId="Lijst">
     <w:name w:val="List"/>
     <w:basedOn w:val="Standaard"/>
-    <w:rsid w:val="00C34898"/>
+    <w:rsid w:val="0072621D"/>
     <w:pPr>
       <w:ind w:left="284" w:hanging="284"/>
     </w:pPr>
@@ -4207,7 +4864,7 @@
   <w:style w:type="paragraph" w:styleId="Lijst2">
     <w:name w:val="List 2"/>
     <w:basedOn w:val="Standaard"/>
-    <w:rsid w:val="00C34898"/>
+    <w:rsid w:val="0072621D"/>
     <w:pPr>
       <w:ind w:left="567" w:hanging="283"/>
     </w:pPr>
@@ -4215,7 +4872,7 @@
   <w:style w:type="paragraph" w:styleId="Lijst3">
     <w:name w:val="List 3"/>
     <w:basedOn w:val="Standaard"/>
-    <w:rsid w:val="00C34898"/>
+    <w:rsid w:val="0072621D"/>
     <w:pPr>
       <w:numPr>
         <w:numId w:val="1"/>
@@ -4229,7 +4886,7 @@
   <w:style w:type="paragraph" w:styleId="Lijst4">
     <w:name w:val="List 4"/>
     <w:basedOn w:val="Standaard"/>
-    <w:rsid w:val="00C34898"/>
+    <w:rsid w:val="0072621D"/>
     <w:pPr>
       <w:numPr>
         <w:numId w:val="2"/>
@@ -4240,7 +4897,7 @@
   <w:style w:type="paragraph" w:styleId="Lijst5">
     <w:name w:val="List 5"/>
     <w:basedOn w:val="Standaard"/>
-    <w:rsid w:val="00C34898"/>
+    <w:rsid w:val="0072621D"/>
     <w:pPr>
       <w:numPr>
         <w:numId w:val="3"/>
@@ -4254,7 +4911,7 @@
   <w:style w:type="paragraph" w:styleId="Lijstopsomteken">
     <w:name w:val="List Bullet"/>
     <w:basedOn w:val="Standaard"/>
-    <w:rsid w:val="00C34898"/>
+    <w:rsid w:val="0072621D"/>
     <w:pPr>
       <w:numPr>
         <w:numId w:val="4"/>
@@ -4268,7 +4925,7 @@
   <w:style w:type="paragraph" w:styleId="Lijstopsomteken2">
     <w:name w:val="List Bullet 2"/>
     <w:basedOn w:val="Standaard"/>
-    <w:rsid w:val="00C34898"/>
+    <w:rsid w:val="0072621D"/>
     <w:pPr>
       <w:numPr>
         <w:numId w:val="5"/>
@@ -4282,7 +4939,7 @@
   <w:style w:type="paragraph" w:styleId="Lijstopsomteken3">
     <w:name w:val="List Bullet 3"/>
     <w:basedOn w:val="Standaard"/>
-    <w:rsid w:val="00C34898"/>
+    <w:rsid w:val="0072621D"/>
     <w:pPr>
       <w:numPr>
         <w:numId w:val="7"/>
@@ -4296,7 +4953,7 @@
   <w:style w:type="paragraph" w:styleId="Lijstopsomteken4">
     <w:name w:val="List Bullet 4"/>
     <w:basedOn w:val="Standaard"/>
-    <w:rsid w:val="00C34898"/>
+    <w:rsid w:val="0072621D"/>
     <w:pPr>
       <w:numPr>
         <w:numId w:val="6"/>
@@ -4310,7 +4967,7 @@
   <w:style w:type="paragraph" w:styleId="Lijstopsomteken5">
     <w:name w:val="List Bullet 5"/>
     <w:basedOn w:val="Standaard"/>
-    <w:rsid w:val="00C34898"/>
+    <w:rsid w:val="0072621D"/>
     <w:pPr>
       <w:numPr>
         <w:numId w:val="9"/>
@@ -4321,7 +4978,7 @@
   <w:style w:type="paragraph" w:customStyle="1" w:styleId="Lijstspeciaal">
     <w:name w:val="Lijst speciaal"/>
     <w:basedOn w:val="Standaard"/>
-    <w:rsid w:val="00C34898"/>
+    <w:rsid w:val="0072621D"/>
     <w:pPr>
       <w:numPr>
         <w:numId w:val="10"/>
@@ -4335,7 +4992,7 @@
   <w:style w:type="paragraph" w:customStyle="1" w:styleId="Lijstspeciaal2">
     <w:name w:val="Lijst speciaal 2"/>
     <w:basedOn w:val="Standaard"/>
-    <w:rsid w:val="00C34898"/>
+    <w:rsid w:val="0072621D"/>
     <w:pPr>
       <w:numPr>
         <w:numId w:val="11"/>
@@ -4349,7 +5006,7 @@
   <w:style w:type="paragraph" w:customStyle="1" w:styleId="Lijstspeciaal3">
     <w:name w:val="Lijst speciaal 3"/>
     <w:basedOn w:val="Standaard"/>
-    <w:rsid w:val="00C34898"/>
+    <w:rsid w:val="0072621D"/>
     <w:pPr>
       <w:ind w:left="1134" w:hanging="567"/>
     </w:pPr>
@@ -4357,7 +5014,7 @@
   <w:style w:type="paragraph" w:customStyle="1" w:styleId="Lijstspeciaal4">
     <w:name w:val="Lijst speciaal 4"/>
     <w:basedOn w:val="Standaard"/>
-    <w:rsid w:val="00C34898"/>
+    <w:rsid w:val="0072621D"/>
     <w:pPr>
       <w:ind w:left="1418" w:hanging="567"/>
     </w:pPr>
@@ -4365,7 +5022,7 @@
   <w:style w:type="paragraph" w:customStyle="1" w:styleId="Lijstspeciaal5">
     <w:name w:val="Lijst speciaal 5"/>
     <w:basedOn w:val="Standaard"/>
-    <w:rsid w:val="00C34898"/>
+    <w:rsid w:val="0072621D"/>
     <w:pPr>
       <w:ind w:left="1701" w:hanging="567"/>
     </w:pPr>
@@ -4373,7 +5030,7 @@
   <w:style w:type="paragraph" w:styleId="Lijstnummering">
     <w:name w:val="List Number"/>
     <w:basedOn w:val="Standaard"/>
-    <w:rsid w:val="00C34898"/>
+    <w:rsid w:val="0072621D"/>
     <w:pPr>
       <w:numPr>
         <w:numId w:val="8"/>
@@ -4386,7 +5043,7 @@
   <w:style w:type="paragraph" w:styleId="Lijstnummering2">
     <w:name w:val="List Number 2"/>
     <w:basedOn w:val="Standaard"/>
-    <w:rsid w:val="00C34898"/>
+    <w:rsid w:val="0072621D"/>
     <w:pPr>
       <w:ind w:left="568" w:hanging="284"/>
     </w:pPr>
@@ -4394,7 +5051,7 @@
   <w:style w:type="paragraph" w:styleId="Lijstnummering3">
     <w:name w:val="List Number 3"/>
     <w:basedOn w:val="Standaard"/>
-    <w:rsid w:val="00C34898"/>
+    <w:rsid w:val="0072621D"/>
     <w:pPr>
       <w:ind w:left="851" w:hanging="284"/>
     </w:pPr>
@@ -4402,7 +5059,7 @@
   <w:style w:type="paragraph" w:styleId="Lijstnummering4">
     <w:name w:val="List Number 4"/>
     <w:basedOn w:val="Standaard"/>
-    <w:rsid w:val="00C34898"/>
+    <w:rsid w:val="0072621D"/>
     <w:pPr>
       <w:numPr>
         <w:numId w:val="12"/>
@@ -4416,7 +5073,7 @@
   <w:style w:type="paragraph" w:styleId="Lijstnummering5">
     <w:name w:val="List Number 5"/>
     <w:basedOn w:val="Standaard"/>
-    <w:rsid w:val="00C34898"/>
+    <w:rsid w:val="0072621D"/>
     <w:pPr>
       <w:numPr>
         <w:numId w:val="13"/>
@@ -4430,7 +5087,7 @@
   <w:style w:type="paragraph" w:styleId="Lijstvoortzetting">
     <w:name w:val="List Continue"/>
     <w:basedOn w:val="Standaard"/>
-    <w:rsid w:val="00C34898"/>
+    <w:rsid w:val="0072621D"/>
     <w:pPr>
       <w:numPr>
         <w:numId w:val="14"/>
@@ -4444,7 +5101,7 @@
   <w:style w:type="paragraph" w:styleId="Lijstvoortzetting2">
     <w:name w:val="List Continue 2"/>
     <w:basedOn w:val="Standaard"/>
-    <w:rsid w:val="00C34898"/>
+    <w:rsid w:val="0072621D"/>
     <w:pPr>
       <w:numPr>
         <w:numId w:val="15"/>
@@ -4458,7 +5115,7 @@
   <w:style w:type="paragraph" w:styleId="Lijstvoortzetting3">
     <w:name w:val="List Continue 3"/>
     <w:basedOn w:val="Standaard"/>
-    <w:rsid w:val="00C34898"/>
+    <w:rsid w:val="0072621D"/>
     <w:pPr>
       <w:ind w:left="851"/>
     </w:pPr>
@@ -4466,7 +5123,7 @@
   <w:style w:type="paragraph" w:styleId="Lijstvoortzetting4">
     <w:name w:val="List Continue 4"/>
     <w:basedOn w:val="Standaard"/>
-    <w:rsid w:val="00C34898"/>
+    <w:rsid w:val="0072621D"/>
     <w:pPr>
       <w:ind w:left="1134"/>
     </w:pPr>
@@ -4474,7 +5131,7 @@
   <w:style w:type="paragraph" w:styleId="Lijstvoortzetting5">
     <w:name w:val="List Continue 5"/>
     <w:basedOn w:val="Standaard"/>
-    <w:rsid w:val="00C34898"/>
+    <w:rsid w:val="0072621D"/>
     <w:pPr>
       <w:ind w:left="1418"/>
     </w:pPr>
@@ -4482,7 +5139,7 @@
   <w:style w:type="paragraph" w:styleId="Macrotekst">
     <w:name w:val="macro"/>
     <w:semiHidden/>
-    <w:rsid w:val="00C34898"/>
+    <w:rsid w:val="0072621D"/>
     <w:pPr>
       <w:tabs>
         <w:tab w:val="left" w:pos="142"/>
@@ -4518,7 +5175,7 @@
     <w:name w:val="Opsomming"/>
     <w:basedOn w:val="Standaard"/>
     <w:next w:val="Standaard"/>
-    <w:rsid w:val="00C34898"/>
+    <w:rsid w:val="0072621D"/>
     <w:pPr>
       <w:keepLines/>
       <w:ind w:left="284" w:hanging="284"/>
@@ -4528,7 +5185,7 @@
     <w:name w:val="Opsomming bijz."/>
     <w:basedOn w:val="Standaard"/>
     <w:next w:val="Standaard"/>
-    <w:rsid w:val="00C34898"/>
+    <w:rsid w:val="0072621D"/>
     <w:pPr>
       <w:ind w:left="1134" w:hanging="1134"/>
     </w:pPr>
@@ -4537,7 +5194,7 @@
     <w:name w:val="Opsomming genummerd"/>
     <w:basedOn w:val="Standaard"/>
     <w:next w:val="Standaard"/>
-    <w:rsid w:val="00C34898"/>
+    <w:rsid w:val="0072621D"/>
     <w:pPr>
       <w:keepLines/>
       <w:ind w:left="567" w:hanging="567"/>
@@ -4547,7 +5204,7 @@
     <w:name w:val="page number"/>
     <w:basedOn w:val="Standaardalinea-lettertype"/>
     <w:semiHidden/>
-    <w:rsid w:val="00C34898"/>
+    <w:rsid w:val="0072621D"/>
     <w:rPr>
       <w:rFonts w:ascii="Arial" w:hAnsi="Arial" w:cs="Arial"/>
     </w:rPr>
@@ -4555,7 +5212,7 @@
   <w:style w:type="paragraph" w:styleId="Plattetekst2">
     <w:name w:val="Body Text 2"/>
     <w:basedOn w:val="Standaard"/>
-    <w:rsid w:val="00C34898"/>
+    <w:rsid w:val="0072621D"/>
     <w:pPr>
       <w:spacing w:line="480" w:lineRule="auto"/>
     </w:pPr>
@@ -4566,7 +5223,7 @@
   <w:style w:type="paragraph" w:styleId="Plattetekstinspringen2">
     <w:name w:val="Body Text Indent 2"/>
     <w:basedOn w:val="Standaard"/>
-    <w:rsid w:val="00C34898"/>
+    <w:rsid w:val="0072621D"/>
     <w:pPr>
       <w:spacing w:line="480" w:lineRule="auto"/>
       <w:ind w:left="283"/>
@@ -4579,7 +5236,7 @@
     <w:name w:val="Rapport Kop1"/>
     <w:basedOn w:val="Kop1"/>
     <w:semiHidden/>
-    <w:rsid w:val="00C34898"/>
+    <w:rsid w:val="0072621D"/>
     <w:pPr>
       <w:ind w:hanging="851"/>
     </w:pPr>
@@ -4588,7 +5245,7 @@
     <w:name w:val="Rapport kop2"/>
     <w:basedOn w:val="Kop2"/>
     <w:semiHidden/>
-    <w:rsid w:val="00C34898"/>
+    <w:rsid w:val="0072621D"/>
     <w:pPr>
       <w:ind w:hanging="851"/>
     </w:pPr>
@@ -4597,7 +5254,7 @@
     <w:name w:val="Rapport Kop3"/>
     <w:basedOn w:val="Kop3"/>
     <w:semiHidden/>
-    <w:rsid w:val="00C34898"/>
+    <w:rsid w:val="0072621D"/>
     <w:pPr>
       <w:tabs>
         <w:tab w:val="num" w:pos="0"/>
@@ -4609,7 +5266,7 @@
     <w:name w:val="Rapport Kop4"/>
     <w:basedOn w:val="Kop4"/>
     <w:semiHidden/>
-    <w:rsid w:val="00C34898"/>
+    <w:rsid w:val="0072621D"/>
     <w:pPr>
       <w:tabs>
         <w:tab w:val="num" w:pos="0"/>
@@ -4621,13 +5278,13 @@
     <w:name w:val="Rapport Kop5"/>
     <w:basedOn w:val="Kop5"/>
     <w:semiHidden/>
-    <w:rsid w:val="00C34898"/>
+    <w:rsid w:val="0072621D"/>
   </w:style>
   <w:style w:type="paragraph" w:customStyle="1" w:styleId="RapportKop8">
     <w:name w:val="Rapport Kop8"/>
     <w:basedOn w:val="Kop8"/>
     <w:semiHidden/>
-    <w:rsid w:val="00C34898"/>
+    <w:rsid w:val="0072621D"/>
     <w:pPr>
       <w:ind w:left="851" w:hanging="1702"/>
     </w:pPr>
@@ -4642,7 +5299,7 @@
     <w:name w:val="line number"/>
     <w:basedOn w:val="Standaardalinea-lettertype"/>
     <w:semiHidden/>
-    <w:rsid w:val="00C34898"/>
+    <w:rsid w:val="0072621D"/>
     <w:rPr>
       <w:rFonts w:ascii="Arial" w:hAnsi="Arial" w:cs="Arial"/>
     </w:rPr>
@@ -4651,7 +5308,7 @@
     <w:name w:val="Speciaal 1"/>
     <w:basedOn w:val="Standaard"/>
     <w:next w:val="Standaard"/>
-    <w:rsid w:val="00C34898"/>
+    <w:rsid w:val="0072621D"/>
     <w:rPr>
       <w:spacing w:val="6"/>
       <w:sz w:val="16"/>
@@ -4662,7 +5319,7 @@
     <w:name w:val="Speciaal 2"/>
     <w:basedOn w:val="Standaard"/>
     <w:next w:val="Standaard"/>
-    <w:rsid w:val="00C34898"/>
+    <w:rsid w:val="0072621D"/>
     <w:rPr>
       <w:i/>
       <w:iCs/>
@@ -4675,7 +5332,7 @@
     <w:name w:val="Standaard vast"/>
     <w:basedOn w:val="Standaard"/>
     <w:next w:val="Standaard"/>
-    <w:rsid w:val="00C34898"/>
+    <w:rsid w:val="0072621D"/>
     <w:rPr>
       <w:sz w:val="16"/>
       <w:szCs w:val="16"/>
@@ -4685,7 +5342,7 @@
     <w:name w:val="Standaard vast + rechts"/>
     <w:basedOn w:val="Standaardvast"/>
     <w:next w:val="Standaardvast"/>
-    <w:rsid w:val="00C34898"/>
+    <w:rsid w:val="0072621D"/>
     <w:pPr>
       <w:jc w:val="right"/>
     </w:pPr>
@@ -4694,7 +5351,7 @@
     <w:name w:val="Standaard vast + rechts + vet"/>
     <w:basedOn w:val="Standaardvastrechts"/>
     <w:next w:val="Standaardvast"/>
-    <w:rsid w:val="00C34898"/>
+    <w:rsid w:val="0072621D"/>
     <w:rPr>
       <w:b/>
       <w:bCs/>
@@ -4703,7 +5360,7 @@
   <w:style w:type="paragraph" w:styleId="Standaardinspringing">
     <w:name w:val="Normal Indent"/>
     <w:basedOn w:val="Standaard"/>
-    <w:rsid w:val="00C34898"/>
+    <w:rsid w:val="0072621D"/>
     <w:pPr>
       <w:ind w:left="567"/>
     </w:pPr>
@@ -4711,7 +5368,7 @@
   <w:style w:type="paragraph" w:customStyle="1" w:styleId="Tabel">
     <w:name w:val="Tabel"/>
     <w:basedOn w:val="Standaard"/>
-    <w:rsid w:val="00C34898"/>
+    <w:rsid w:val="0072621D"/>
     <w:pPr>
       <w:keepLines/>
       <w:spacing w:before="60" w:after="60"/>
@@ -4720,7 +5377,7 @@
   <w:style w:type="paragraph" w:customStyle="1" w:styleId="Tabel2">
     <w:name w:val="Tabel 2"/>
     <w:basedOn w:val="Standaard"/>
-    <w:rsid w:val="00C34898"/>
+    <w:rsid w:val="0072621D"/>
     <w:rPr>
       <w:sz w:val="16"/>
       <w:szCs w:val="16"/>
@@ -4729,7 +5386,7 @@
   <w:style w:type="paragraph" w:customStyle="1" w:styleId="Tabelkop">
     <w:name w:val="Tabel kop"/>
     <w:basedOn w:val="Tabel"/>
-    <w:rsid w:val="00C34898"/>
+    <w:rsid w:val="0072621D"/>
     <w:rPr>
       <w:b/>
       <w:bCs/>
@@ -4738,7 +5395,7 @@
   <w:style w:type="paragraph" w:customStyle="1" w:styleId="Tabelkop2">
     <w:name w:val="Tabel kop 2"/>
     <w:basedOn w:val="Tabel2"/>
-    <w:rsid w:val="00C34898"/>
+    <w:rsid w:val="0072621D"/>
     <w:rPr>
       <w:b/>
       <w:bCs/>
@@ -4749,12 +5406,12 @@
     <w:basedOn w:val="Standaard"/>
     <w:link w:val="TekstopmerkingChar"/>
     <w:semiHidden/>
-    <w:rsid w:val="00C34898"/>
+    <w:rsid w:val="0072621D"/>
   </w:style>
   <w:style w:type="paragraph" w:customStyle="1" w:styleId="Toelichting">
     <w:name w:val="Toelichting"/>
     <w:basedOn w:val="Standaard"/>
-    <w:rsid w:val="00C34898"/>
+    <w:rsid w:val="0072621D"/>
     <w:rPr>
       <w:vanish/>
       <w:color w:val="FF00FF"/>
@@ -4763,7 +5420,7 @@
   <w:style w:type="paragraph" w:customStyle="1" w:styleId="UtrechtLogo">
     <w:name w:val="UtrechtLogo"/>
     <w:basedOn w:val="Standaard"/>
-    <w:rsid w:val="00C34898"/>
+    <w:rsid w:val="0072621D"/>
     <w:pPr>
       <w:framePr w:hSpace="142" w:wrap="notBeside" w:vAnchor="page" w:hAnchor="margin" w:xAlign="right" w:y="285"/>
     </w:pPr>
@@ -4772,7 +5429,7 @@
     <w:name w:val="annotation reference"/>
     <w:basedOn w:val="Standaardalinea-lettertype"/>
     <w:semiHidden/>
-    <w:rsid w:val="00C34898"/>
+    <w:rsid w:val="0072621D"/>
     <w:rPr>
       <w:sz w:val="16"/>
       <w:szCs w:val="16"/>
@@ -4782,7 +5439,7 @@
     <w:name w:val="footnote reference"/>
     <w:basedOn w:val="Standaardalinea-lettertype"/>
     <w:semiHidden/>
-    <w:rsid w:val="00C34898"/>
+    <w:rsid w:val="0072621D"/>
     <w:rPr>
       <w:vertAlign w:val="superscript"/>
     </w:rPr>
@@ -4791,12 +5448,12 @@
     <w:name w:val="footnote text"/>
     <w:basedOn w:val="Standaard"/>
     <w:semiHidden/>
-    <w:rsid w:val="00C34898"/>
+    <w:rsid w:val="0072621D"/>
   </w:style>
   <w:style w:type="paragraph" w:styleId="Voettekst">
     <w:name w:val="footer"/>
     <w:basedOn w:val="Standaard"/>
-    <w:rsid w:val="00C34898"/>
+    <w:rsid w:val="0072621D"/>
     <w:pPr>
       <w:spacing w:line="240" w:lineRule="exact"/>
       <w:ind w:right="-1021"/>
@@ -4811,7 +5468,7 @@
   <w:style w:type="character" w:styleId="Hyperlink">
     <w:name w:val="Hyperlink"/>
     <w:basedOn w:val="Standaardalinea-lettertype"/>
-    <w:rsid w:val="00C34898"/>
+    <w:rsid w:val="0072621D"/>
     <w:rPr>
       <w:color w:val="0000FF"/>
       <w:u w:val="single"/>
@@ -4821,7 +5478,7 @@
     <w:name w:val="FollowedHyperlink"/>
     <w:basedOn w:val="Standaardalinea-lettertype"/>
     <w:semiHidden/>
-    <w:rsid w:val="00C34898"/>
+    <w:rsid w:val="0072621D"/>
     <w:rPr>
       <w:color w:val="800080"/>
       <w:u w:val="single"/>
@@ -4831,11 +5488,11 @@
     <w:name w:val="Body Text"/>
     <w:basedOn w:val="Standaard"/>
     <w:link w:val="PlattetekstChar"/>
-    <w:rsid w:val="00C34898"/>
+    <w:rsid w:val="0072621D"/>
   </w:style>
   <w:style w:type="paragraph" w:customStyle="1" w:styleId="Default">
     <w:name w:val="Default"/>
-    <w:rsid w:val="00C34898"/>
+    <w:rsid w:val="0072621D"/>
     <w:pPr>
       <w:autoSpaceDE w:val="0"/>
       <w:autoSpaceDN w:val="0"/>
@@ -4852,7 +5509,7 @@
     <w:name w:val="Koptekst Char"/>
     <w:basedOn w:val="Standaardalinea-lettertype"/>
     <w:link w:val="Koptekst"/>
-    <w:rsid w:val="00C34898"/>
+    <w:rsid w:val="0072621D"/>
     <w:rPr>
       <w:rFonts w:ascii="Lucida Sans Unicode" w:hAnsi="Lucida Sans Unicode" w:cs="Arial"/>
       <w:sz w:val="18"/>
@@ -4862,7 +5519,7 @@
     <w:name w:val="List Paragraph"/>
     <w:basedOn w:val="Standaard"/>
     <w:uiPriority w:val="34"/>
-    <w:rsid w:val="00C34898"/>
+    <w:rsid w:val="0072621D"/>
     <w:pPr>
       <w:ind w:left="720"/>
       <w:contextualSpacing/>
@@ -4874,7 +5531,7 @@
     <w:basedOn w:val="Standaard"/>
     <w:next w:val="Standaard"/>
     <w:link w:val="TitelChar"/>
-    <w:rsid w:val="00C34898"/>
+    <w:rsid w:val="0072621D"/>
     <w:pPr>
       <w:pBdr>
         <w:bottom w:val="single" w:sz="8" w:space="4" w:color="4F81BD" w:themeColor="accent1"/>
@@ -4896,7 +5553,7 @@
     <w:aliases w:val="Titel Regeling Char"/>
     <w:basedOn w:val="Standaardalinea-lettertype"/>
     <w:link w:val="Titel"/>
-    <w:rsid w:val="00C34898"/>
+    <w:rsid w:val="0072621D"/>
     <w:rPr>
       <w:rFonts w:asciiTheme="majorHAnsi" w:eastAsiaTheme="majorEastAsia" w:hAnsiTheme="majorHAnsi" w:cstheme="majorBidi"/>
       <w:color w:val="17365D" w:themeColor="text2" w:themeShade="BF"/>
@@ -4912,7 +5569,7 @@
     <w:next w:val="Standaard"/>
     <w:link w:val="OndertitelChar"/>
     <w:semiHidden/>
-    <w:rsid w:val="00C34898"/>
+    <w:rsid w:val="0072621D"/>
     <w:pPr>
       <w:numPr>
         <w:ilvl w:val="1"/>
@@ -4933,7 +5590,7 @@
     <w:basedOn w:val="Standaardalinea-lettertype"/>
     <w:link w:val="Ondertitel"/>
     <w:semiHidden/>
-    <w:rsid w:val="00C34898"/>
+    <w:rsid w:val="0072621D"/>
     <w:rPr>
       <w:rFonts w:asciiTheme="majorHAnsi" w:eastAsiaTheme="majorEastAsia" w:hAnsiTheme="majorHAnsi" w:cstheme="majorBidi"/>
       <w:i/>
@@ -4947,7 +5604,7 @@
   <w:style w:type="character" w:styleId="Zwaar">
     <w:name w:val="Strong"/>
     <w:basedOn w:val="Standaardalinea-lettertype"/>
-    <w:rsid w:val="00C34898"/>
+    <w:rsid w:val="0072621D"/>
     <w:rPr>
       <w:b/>
       <w:bCs/>
@@ -4956,7 +5613,7 @@
   <w:style w:type="paragraph" w:styleId="Geenafstand">
     <w:name w:val="No Spacing"/>
     <w:uiPriority w:val="1"/>
-    <w:rsid w:val="00C34898"/>
+    <w:rsid w:val="0072621D"/>
     <w:rPr>
       <w:rFonts w:ascii="Lucida Sans Unicode" w:hAnsi="Lucida Sans Unicode" w:cs="Arial"/>
       <w:sz w:val="18"/>
@@ -4965,7 +5622,7 @@
   <w:style w:type="character" w:styleId="Nadruk">
     <w:name w:val="Emphasis"/>
     <w:basedOn w:val="Standaardalinea-lettertype"/>
-    <w:rsid w:val="00C34898"/>
+    <w:rsid w:val="0072621D"/>
     <w:rPr>
       <w:i/>
       <w:iCs/>
@@ -4976,7 +5633,7 @@
     <w:basedOn w:val="Standaardalinea-lettertype"/>
     <w:link w:val="Tekstopmerking"/>
     <w:semiHidden/>
-    <w:rsid w:val="00C34898"/>
+    <w:rsid w:val="0072621D"/>
     <w:rPr>
       <w:rFonts w:ascii="Lucida Sans Unicode" w:hAnsi="Lucida Sans Unicode" w:cs="Arial"/>
       <w:sz w:val="18"/>
@@ -4986,7 +5643,7 @@
     <w:name w:val="Platte tekst Char"/>
     <w:basedOn w:val="Standaardalinea-lettertype"/>
     <w:link w:val="Plattetekst"/>
-    <w:rsid w:val="00C34898"/>
+    <w:rsid w:val="0072621D"/>
     <w:rPr>
       <w:rFonts w:ascii="Lucida Sans Unicode" w:hAnsi="Lucida Sans Unicode" w:cs="Arial"/>
       <w:sz w:val="18"/>
@@ -4996,7 +5653,7 @@
     <w:name w:val="OP_Titel"/>
     <w:next w:val="Standaard"/>
     <w:qFormat/>
-    <w:rsid w:val="00C34898"/>
+    <w:rsid w:val="0072621D"/>
     <w:rPr>
       <w:rFonts w:asciiTheme="majorHAnsi" w:eastAsiaTheme="majorEastAsia" w:hAnsiTheme="majorHAnsi" w:cstheme="majorBidi"/>
       <w:spacing w:val="5"/>
@@ -5009,7 +5666,7 @@
     <w:name w:val="OP_Tussenkop"/>
     <w:next w:val="Standaard"/>
     <w:qFormat/>
-    <w:rsid w:val="00C34898"/>
+    <w:rsid w:val="0072621D"/>
     <w:pPr>
       <w:spacing w:before="120"/>
     </w:pPr>
@@ -5023,7 +5680,7 @@
   <w:style w:type="paragraph" w:customStyle="1" w:styleId="DRPLijstalinea">
     <w:name w:val="DRP_Lijstalinea"/>
     <w:basedOn w:val="Lijstalinea"/>
-    <w:rsid w:val="00C34898"/>
+    <w:rsid w:val="0072621D"/>
     <w:pPr>
       <w:numPr>
         <w:numId w:val="16"/>
@@ -5035,7 +5692,7 @@
     <w:name w:val="OP_Ondertekening"/>
     <w:basedOn w:val="Standaard"/>
     <w:qFormat/>
-    <w:rsid w:val="00C34898"/>
+    <w:rsid w:val="0072621D"/>
     <w:pPr>
       <w:pBdr>
         <w:left w:val="single" w:sz="4" w:space="4" w:color="auto"/>
@@ -5050,7 +5707,7 @@
     <w:basedOn w:val="Standaard"/>
     <w:link w:val="BallontekstChar"/>
     <w:semiHidden/>
-    <w:rsid w:val="00C34898"/>
+    <w:rsid w:val="0072621D"/>
     <w:pPr>
       <w:spacing w:line="240" w:lineRule="auto"/>
     </w:pPr>
@@ -5065,7 +5722,7 @@
     <w:basedOn w:val="Standaardalinea-lettertype"/>
     <w:link w:val="Ballontekst"/>
     <w:semiHidden/>
-    <w:rsid w:val="00C34898"/>
+    <w:rsid w:val="0072621D"/>
     <w:rPr>
       <w:rFonts w:ascii="Tahoma" w:hAnsi="Tahoma" w:cs="Tahoma"/>
       <w:sz w:val="16"/>
@@ -5075,7 +5732,7 @@
   <w:style w:type="table" w:styleId="Tabelraster">
     <w:name w:val="Table Grid"/>
     <w:basedOn w:val="Standaardtabel"/>
-    <w:rsid w:val="00C34898"/>
+    <w:rsid w:val="0072621D"/>
     <w:tblPr>
       <w:tblBorders>
         <w:top w:val="single" w:sz="4" w:space="0" w:color="auto"/>
@@ -5090,7 +5747,7 @@
   <w:style w:type="paragraph" w:customStyle="1" w:styleId="OpmaakprofielLijstalineaHoofdtekstRegelafstandenkel">
     <w:name w:val="Opmaakprofiel Lijstalinea + +Hoofdtekst Regelafstand:  enkel"/>
     <w:basedOn w:val="Lijstalinea"/>
-    <w:rsid w:val="00C34898"/>
+    <w:rsid w:val="0072621D"/>
     <w:pPr>
       <w:spacing w:line="240" w:lineRule="auto"/>
     </w:pPr>
@@ -5103,13 +5760,13 @@
     <w:basedOn w:val="Standaard"/>
     <w:next w:val="Standaard"/>
     <w:link w:val="AanhefChar"/>
-    <w:rsid w:val="00C34898"/>
+    <w:rsid w:val="0072621D"/>
   </w:style>
   <w:style w:type="character" w:customStyle="1" w:styleId="AanhefChar">
     <w:name w:val="Aanhef Char"/>
     <w:basedOn w:val="Standaardalinea-lettertype"/>
     <w:link w:val="Aanhef"/>
-    <w:rsid w:val="00C34898"/>
+    <w:rsid w:val="0072621D"/>
     <w:rPr>
       <w:rFonts w:ascii="Lucida Sans Unicode" w:hAnsi="Lucida Sans Unicode" w:cs="Arial"/>
       <w:sz w:val="18"/>

</xml_diff>

<commit_message>
fixed a few more whitespaces v1.3
</commit_message>
<xml_diff>
--- a/models/docxtemplates/template_OntwerpBPStaatscourant.docx
+++ b/models/docxtemplates/template_OntwerpBPStaatscourant.docx
@@ -210,21 +210,7 @@
         <w:rPr>
           <w:bCs/>
         </w:rPr>
-        <w:t>en worden uitgesloten.{/</w:t>
-      </w:r>
-      <w:proofErr w:type="spellStart"/>
-      <w:r>
-        <w:rPr>
-          <w:bCs/>
-        </w:rPr>
-        <w:t>hasMER</w:t>
-      </w:r>
-      <w:proofErr w:type="spellEnd"/>
-      <w:r>
-        <w:rPr>
-          <w:bCs/>
-        </w:rPr>
-        <w:t>}</w:t>
+        <w:t>en worden uitgesloten.</w:t>
       </w:r>
     </w:p>
     <w:p>
@@ -232,6 +218,17 @@
         <w:pStyle w:val="OPTussenkop"/>
       </w:pPr>
       <w:r>
+        <w:t>{/</w:t>
+      </w:r>
+      <w:proofErr w:type="spellStart"/>
+      <w:r>
+        <w:t>hasMER</w:t>
+      </w:r>
+      <w:proofErr w:type="spellEnd"/>
+      <w:r>
+        <w:t>}</w:t>
+      </w:r>
+      <w:r>
         <w:t>{#</w:t>
       </w:r>
       <w:proofErr w:type="spellStart"/>
@@ -270,20 +267,6 @@
         <w:rPr>
           <w:bCs/>
         </w:rPr>
-        <w:t>}{/</w:t>
-      </w:r>
-      <w:proofErr w:type="spellStart"/>
-      <w:r>
-        <w:rPr>
-          <w:bCs/>
-        </w:rPr>
-        <w:t>hasHGW</w:t>
-      </w:r>
-      <w:proofErr w:type="spellEnd"/>
-      <w:r>
-        <w:rPr>
-          <w:bCs/>
-        </w:rPr>
         <w:t>}</w:t>
       </w:r>
     </w:p>
@@ -291,6 +274,17 @@
       <w:pPr>
         <w:pStyle w:val="OPTussenkop"/>
       </w:pPr>
+      <w:r>
+        <w:t>{/</w:t>
+      </w:r>
+      <w:proofErr w:type="spellStart"/>
+      <w:r>
+        <w:t>hasHGW</w:t>
+      </w:r>
+      <w:proofErr w:type="spellEnd"/>
+      <w:r>
+        <w:t>}</w:t>
+      </w:r>
       <w:r>
         <w:t>Inzage</w:t>
       </w:r>
@@ -575,20 +569,6 @@
         <w:rPr>
           <w:bCs/>
         </w:rPr>
-        <w:t>}{/</w:t>
-      </w:r>
-      <w:proofErr w:type="spellStart"/>
-      <w:r>
-        <w:rPr>
-          <w:bCs/>
-        </w:rPr>
-        <w:t>hasInloop</w:t>
-      </w:r>
-      <w:proofErr w:type="spellEnd"/>
-      <w:r>
-        <w:rPr>
-          <w:bCs/>
-        </w:rPr>
         <w:t>}</w:t>
       </w:r>
     </w:p>
@@ -597,6 +577,17 @@
         <w:pStyle w:val="OPTussenkop"/>
       </w:pPr>
       <w:r>
+        <w:t>{/</w:t>
+      </w:r>
+      <w:proofErr w:type="spellStart"/>
+      <w:r>
+        <w:t>hasInloop</w:t>
+      </w:r>
+      <w:proofErr w:type="spellEnd"/>
+      <w:r>
+        <w:t>}</w:t>
+      </w:r>
+      <w:r>
         <w:t>Zienswijzen</w:t>
       </w:r>
     </w:p>
@@ -653,7 +644,47 @@
         <w:rPr>
           <w:b w:val="0"/>
         </w:rPr>
-        <w:t>Schriftelijke zienswijzen over het ontwerpbestemmingsplan moeten worden gestuurd naar de gemeenteraad van Zaanstad, Postbus 2000, 1500 GA Zaandam, onder vermelding van ‘zienswijze ontwerpbestemmingsplan {plannaam}’.</w:t>
+        <w:t xml:space="preserve">Schriftelijke zienswijzen over het ontwerpbestemmingsplan moeten </w:t>
+      </w:r>
+      <w:bookmarkStart w:id="0" w:name="_GoBack"/>
+      <w:bookmarkEnd w:id="0"/>
+      <w:r>
+        <w:rPr>
+          <w:b w:val="0"/>
+        </w:rPr>
+        <w:t xml:space="preserve">worden gestuurd naar de gemeenteraad van Zaanstad, Postbus 2000, 1500 GA Zaandam, onder vermelding van ‘zienswijze </w:t>
+      </w:r>
+      <w:r>
+        <w:rPr>
+          <w:b w:val="0"/>
+        </w:rPr>
+        <w:t>ontwerpbestemmingsplan {plannaam}’.</w:t>
+      </w:r>
+      <w:r>
+        <w:rPr>
+          <w:b w:val="0"/>
+        </w:rPr>
+        <w:t xml:space="preserve"> </w:t>
+      </w:r>
+      <w:r>
+        <w:rPr>
+          <w:b w:val="0"/>
+        </w:rPr>
+        <w:t>{#</w:t>
+      </w:r>
+      <w:proofErr w:type="spellStart"/>
+      <w:r>
+        <w:rPr>
+          <w:b w:val="0"/>
+        </w:rPr>
+        <w:t>hasHGW</w:t>
+      </w:r>
+      <w:proofErr w:type="spellEnd"/>
+      <w:r>
+        <w:rPr>
+          <w:b w:val="0"/>
+        </w:rPr>
+        <w:t>}</w:t>
       </w:r>
     </w:p>
     <w:p>
@@ -667,21 +698,7 @@
         <w:rPr>
           <w:b w:val="0"/>
         </w:rPr>
-        <w:t>{#</w:t>
-      </w:r>
-      <w:proofErr w:type="spellStart"/>
-      <w:r>
-        <w:rPr>
-          <w:b w:val="0"/>
-        </w:rPr>
-        <w:t>hasHGW</w:t>
-      </w:r>
-      <w:proofErr w:type="spellEnd"/>
-      <w:r>
-        <w:rPr>
-          <w:b w:val="0"/>
-        </w:rPr>
-        <w:t>}Schriftelijke zienswijzen over het ontwerpbesluit tot vaststelling van hogere waarden moeten worden gestuurd naar burgemeester en wethouders van Zaanstad, Postbus 2000, 1500 GA Zaandam, onder vermelding van ‘zienswijze ontwerpbesluit hogere waarden {plannaam}’.{/</w:t>
+        <w:t>Schriftelijke zienswijzen over het ontwerpbesluit tot vaststelling van hogere waarden moeten worden gestuurd naar burgemeester en wethouders van Zaanstad, Postbus 2000, 1500 GA Zaandam, onder vermelding van ‘zienswijze ontwerpbesluit hogere waarden {plannaam}’.{/</w:t>
       </w:r>
       <w:proofErr w:type="spellStart"/>
       <w:r>
@@ -737,15 +754,7 @@
         <w:rPr>
           <w:b w:val="0"/>
         </w:rPr>
-        <w:t xml:space="preserve">} kunt u </w:t>
-      </w:r>
-      <w:bookmarkStart w:id="0" w:name="_GoBack"/>
-      <w:bookmarkEnd w:id="0"/>
-      <w:r>
-        <w:rPr>
-          <w:b w:val="0"/>
-        </w:rPr>
-        <w:t>ook terecht voor vragen over het ontwerpbestemmingsplan.</w:t>
+        <w:t>} kunt u ook terecht voor vragen over het ontwerpbestemmingsplan.</w:t>
       </w:r>
     </w:p>
     <w:p>
@@ -759,24 +768,39 @@
         <w:rPr>
           <w:b w:val="0"/>
         </w:rPr>
-        <w:t>Digitaal verzonden zienswijzen (bijvoorbeeld per e-mail) worden niet in behandeling genomen.</w:t>
+        <w:t xml:space="preserve">Digitaal verzonden zienswijzen (bijvoorbeeld per e-mail) worden niet in </w:t>
+      </w:r>
+      <w:r>
+        <w:rPr>
+          <w:b w:val="0"/>
+        </w:rPr>
+        <w:t>behandeling genomen.</w:t>
+      </w:r>
+      <w:r>
+        <w:rPr>
+          <w:b w:val="0"/>
+        </w:rPr>
+        <w:t xml:space="preserve"> {#</w:t>
+      </w:r>
+      <w:proofErr w:type="spellStart"/>
+      <w:r>
+        <w:rPr>
+          <w:b w:val="0"/>
+        </w:rPr>
+        <w:t>hasMER</w:t>
+      </w:r>
+      <w:proofErr w:type="spellEnd"/>
+      <w:r>
+        <w:rPr>
+          <w:b w:val="0"/>
+        </w:rPr>
+        <w:t>}</w:t>
       </w:r>
     </w:p>
     <w:p>
       <w:pPr>
         <w:pStyle w:val="OPTussenkop"/>
       </w:pPr>
-      <w:r>
-        <w:t>{#</w:t>
-      </w:r>
-      <w:proofErr w:type="spellStart"/>
-      <w:r>
-        <w:t>hasMER</w:t>
-      </w:r>
-      <w:proofErr w:type="spellEnd"/>
-      <w:r>
-        <w:t>}</w:t>
-      </w:r>
       <w:r>
         <w:t xml:space="preserve">Bezwaar </w:t>
       </w:r>
@@ -4539,7 +4563,7 @@
     <w:name w:val="Normal"/>
     <w:aliases w:val="Alinea"/>
     <w:qFormat/>
-    <w:rsid w:val="0072621D"/>
+    <w:rsid w:val="004C69F2"/>
     <w:pPr>
       <w:spacing w:before="120" w:after="120" w:line="240" w:lineRule="atLeast"/>
     </w:pPr>
@@ -4553,7 +4577,7 @@
     <w:aliases w:val="Aanhef Regeling"/>
     <w:basedOn w:val="Standaard"/>
     <w:next w:val="Standaard"/>
-    <w:rsid w:val="0072621D"/>
+    <w:rsid w:val="004C69F2"/>
     <w:pPr>
       <w:keepNext/>
       <w:keepLines/>
@@ -4572,7 +4596,7 @@
     <w:aliases w:val="Hoofdstuk"/>
     <w:basedOn w:val="Standaard"/>
     <w:next w:val="Standaard"/>
-    <w:rsid w:val="0072621D"/>
+    <w:rsid w:val="004C69F2"/>
     <w:pPr>
       <w:keepNext/>
       <w:keepLines/>
@@ -4591,7 +4615,7 @@
     <w:aliases w:val="Artikel"/>
     <w:basedOn w:val="Standaard"/>
     <w:next w:val="Standaard"/>
-    <w:rsid w:val="0072621D"/>
+    <w:rsid w:val="004C69F2"/>
     <w:pPr>
       <w:keepNext/>
       <w:keepLines/>
@@ -4608,7 +4632,7 @@
     <w:aliases w:val="Paragraaf"/>
     <w:basedOn w:val="Standaard"/>
     <w:next w:val="Standaard"/>
-    <w:rsid w:val="0072621D"/>
+    <w:rsid w:val="004C69F2"/>
     <w:pPr>
       <w:keepNext/>
       <w:keepLines/>
@@ -4626,7 +4650,7 @@
     <w:aliases w:val="Sluiting"/>
     <w:basedOn w:val="Standaard"/>
     <w:next w:val="Standaard"/>
-    <w:rsid w:val="0072621D"/>
+    <w:rsid w:val="004C69F2"/>
     <w:pPr>
       <w:outlineLvl w:val="4"/>
     </w:pPr>
@@ -4639,7 +4663,7 @@
     <w:name w:val="heading 6"/>
     <w:basedOn w:val="Standaard"/>
     <w:next w:val="Standaard"/>
-    <w:rsid w:val="0072621D"/>
+    <w:rsid w:val="004C69F2"/>
     <w:pPr>
       <w:outlineLvl w:val="5"/>
     </w:pPr>
@@ -4648,7 +4672,7 @@
     <w:name w:val="heading 7"/>
     <w:basedOn w:val="Standaard"/>
     <w:next w:val="Standaard"/>
-    <w:rsid w:val="0072621D"/>
+    <w:rsid w:val="004C69F2"/>
     <w:pPr>
       <w:outlineLvl w:val="6"/>
     </w:pPr>
@@ -4657,7 +4681,7 @@
     <w:name w:val="heading 8"/>
     <w:basedOn w:val="Standaard"/>
     <w:next w:val="Standaard"/>
-    <w:rsid w:val="0072621D"/>
+    <w:rsid w:val="004C69F2"/>
     <w:pPr>
       <w:outlineLvl w:val="7"/>
     </w:pPr>
@@ -4666,7 +4690,7 @@
     <w:name w:val="heading 9"/>
     <w:basedOn w:val="Standaard"/>
     <w:next w:val="Standaard"/>
-    <w:rsid w:val="0072621D"/>
+    <w:rsid w:val="004C69F2"/>
     <w:pPr>
       <w:outlineLvl w:val="8"/>
     </w:pPr>
@@ -4676,7 +4700,7 @@
     <w:uiPriority w:val="1"/>
     <w:semiHidden/>
     <w:unhideWhenUsed/>
-    <w:rsid w:val="0072621D"/>
+    <w:rsid w:val="004C69F2"/>
   </w:style>
   <w:style w:type="table" w:default="1" w:styleId="Standaardtabel">
     <w:name w:val="Normal Table"/>
@@ -4698,13 +4722,13 @@
     <w:uiPriority w:val="99"/>
     <w:semiHidden/>
     <w:unhideWhenUsed/>
-    <w:rsid w:val="0072621D"/>
+    <w:rsid w:val="004C69F2"/>
   </w:style>
   <w:style w:type="paragraph" w:styleId="Bijschrift">
     <w:name w:val="caption"/>
     <w:basedOn w:val="Standaard"/>
     <w:next w:val="Standaard"/>
-    <w:rsid w:val="0072621D"/>
+    <w:rsid w:val="004C69F2"/>
     <w:rPr>
       <w:i/>
       <w:iCs/>
@@ -4716,7 +4740,7 @@
     <w:basedOn w:val="Standaard"/>
     <w:next w:val="Standaard"/>
     <w:semiHidden/>
-    <w:rsid w:val="0072621D"/>
+    <w:rsid w:val="004C69F2"/>
     <w:rPr>
       <w:i/>
       <w:iCs/>
@@ -4727,7 +4751,7 @@
     <w:name w:val="endnote reference"/>
     <w:basedOn w:val="Standaardalinea-lettertype"/>
     <w:semiHidden/>
-    <w:rsid w:val="0072621D"/>
+    <w:rsid w:val="004C69F2"/>
     <w:rPr>
       <w:vertAlign w:val="superscript"/>
     </w:rPr>
@@ -4736,7 +4760,7 @@
     <w:name w:val="endnote text"/>
     <w:basedOn w:val="Standaard"/>
     <w:semiHidden/>
-    <w:rsid w:val="0072621D"/>
+    <w:rsid w:val="004C69F2"/>
     <w:rPr>
       <w:spacing w:val="6"/>
     </w:rPr>
@@ -4747,7 +4771,7 @@
     <w:next w:val="Standaard"/>
     <w:autoRedefine/>
     <w:semiHidden/>
-    <w:rsid w:val="0072621D"/>
+    <w:rsid w:val="004C69F2"/>
     <w:pPr>
       <w:tabs>
         <w:tab w:val="right" w:leader="dot" w:pos="8503"/>
@@ -4764,7 +4788,7 @@
     <w:next w:val="Standaard"/>
     <w:autoRedefine/>
     <w:semiHidden/>
-    <w:rsid w:val="0072621D"/>
+    <w:rsid w:val="004C69F2"/>
   </w:style>
   <w:style w:type="paragraph" w:styleId="Inhopg3">
     <w:name w:val="toc 3"/>
@@ -4772,7 +4796,7 @@
     <w:next w:val="Standaard"/>
     <w:autoRedefine/>
     <w:semiHidden/>
-    <w:rsid w:val="0072621D"/>
+    <w:rsid w:val="004C69F2"/>
   </w:style>
   <w:style w:type="paragraph" w:styleId="Inhopg4">
     <w:name w:val="toc 4"/>
@@ -4780,7 +4804,7 @@
     <w:next w:val="Standaard"/>
     <w:autoRedefine/>
     <w:semiHidden/>
-    <w:rsid w:val="0072621D"/>
+    <w:rsid w:val="004C69F2"/>
   </w:style>
   <w:style w:type="paragraph" w:styleId="Inhopg5">
     <w:name w:val="toc 5"/>
@@ -4788,7 +4812,7 @@
     <w:next w:val="Standaard"/>
     <w:autoRedefine/>
     <w:semiHidden/>
-    <w:rsid w:val="0072621D"/>
+    <w:rsid w:val="004C69F2"/>
   </w:style>
   <w:style w:type="paragraph" w:styleId="Inhopg6">
     <w:name w:val="toc 6"/>
@@ -4796,7 +4820,7 @@
     <w:next w:val="Standaard"/>
     <w:autoRedefine/>
     <w:semiHidden/>
-    <w:rsid w:val="0072621D"/>
+    <w:rsid w:val="004C69F2"/>
   </w:style>
   <w:style w:type="paragraph" w:styleId="Inhopg7">
     <w:name w:val="toc 7"/>
@@ -4804,7 +4828,7 @@
     <w:next w:val="Standaard"/>
     <w:autoRedefine/>
     <w:semiHidden/>
-    <w:rsid w:val="0072621D"/>
+    <w:rsid w:val="004C69F2"/>
   </w:style>
   <w:style w:type="paragraph" w:styleId="Inhopg8">
     <w:name w:val="toc 8"/>
@@ -4812,7 +4836,7 @@
     <w:next w:val="Standaard"/>
     <w:autoRedefine/>
     <w:semiHidden/>
-    <w:rsid w:val="0072621D"/>
+    <w:rsid w:val="004C69F2"/>
   </w:style>
   <w:style w:type="paragraph" w:styleId="Inhopg9">
     <w:name w:val="toc 9"/>
@@ -4820,13 +4844,13 @@
     <w:next w:val="Standaard"/>
     <w:autoRedefine/>
     <w:semiHidden/>
-    <w:rsid w:val="0072621D"/>
+    <w:rsid w:val="004C69F2"/>
   </w:style>
   <w:style w:type="paragraph" w:customStyle="1" w:styleId="Kop0">
     <w:name w:val="Kop 0"/>
     <w:basedOn w:val="Kop1"/>
     <w:next w:val="Standaard"/>
-    <w:rsid w:val="0072621D"/>
+    <w:rsid w:val="004C69F2"/>
     <w:pPr>
       <w:tabs>
         <w:tab w:val="clear" w:pos="0"/>
@@ -4838,7 +4862,7 @@
     <w:name w:val="header"/>
     <w:basedOn w:val="Standaard"/>
     <w:link w:val="KoptekstChar"/>
-    <w:rsid w:val="0072621D"/>
+    <w:rsid w:val="004C69F2"/>
     <w:pPr>
       <w:tabs>
         <w:tab w:val="center" w:pos="4536"/>
@@ -4848,7 +4872,7 @@
   </w:style>
   <w:style w:type="paragraph" w:customStyle="1" w:styleId="KT">
     <w:name w:val="KT"/>
-    <w:rsid w:val="0072621D"/>
+    <w:rsid w:val="004C69F2"/>
     <w:rPr>
       <w:rFonts w:ascii="Arial" w:hAnsi="Arial" w:cs="Arial"/>
     </w:rPr>
@@ -4856,7 +4880,7 @@
   <w:style w:type="paragraph" w:styleId="Lijst">
     <w:name w:val="List"/>
     <w:basedOn w:val="Standaard"/>
-    <w:rsid w:val="0072621D"/>
+    <w:rsid w:val="004C69F2"/>
     <w:pPr>
       <w:ind w:left="284" w:hanging="284"/>
     </w:pPr>
@@ -4864,7 +4888,7 @@
   <w:style w:type="paragraph" w:styleId="Lijst2">
     <w:name w:val="List 2"/>
     <w:basedOn w:val="Standaard"/>
-    <w:rsid w:val="0072621D"/>
+    <w:rsid w:val="004C69F2"/>
     <w:pPr>
       <w:ind w:left="567" w:hanging="283"/>
     </w:pPr>
@@ -4872,7 +4896,7 @@
   <w:style w:type="paragraph" w:styleId="Lijst3">
     <w:name w:val="List 3"/>
     <w:basedOn w:val="Standaard"/>
-    <w:rsid w:val="0072621D"/>
+    <w:rsid w:val="004C69F2"/>
     <w:pPr>
       <w:numPr>
         <w:numId w:val="1"/>
@@ -4886,7 +4910,7 @@
   <w:style w:type="paragraph" w:styleId="Lijst4">
     <w:name w:val="List 4"/>
     <w:basedOn w:val="Standaard"/>
-    <w:rsid w:val="0072621D"/>
+    <w:rsid w:val="004C69F2"/>
     <w:pPr>
       <w:numPr>
         <w:numId w:val="2"/>
@@ -4897,7 +4921,7 @@
   <w:style w:type="paragraph" w:styleId="Lijst5">
     <w:name w:val="List 5"/>
     <w:basedOn w:val="Standaard"/>
-    <w:rsid w:val="0072621D"/>
+    <w:rsid w:val="004C69F2"/>
     <w:pPr>
       <w:numPr>
         <w:numId w:val="3"/>
@@ -4911,7 +4935,7 @@
   <w:style w:type="paragraph" w:styleId="Lijstopsomteken">
     <w:name w:val="List Bullet"/>
     <w:basedOn w:val="Standaard"/>
-    <w:rsid w:val="0072621D"/>
+    <w:rsid w:val="004C69F2"/>
     <w:pPr>
       <w:numPr>
         <w:numId w:val="4"/>
@@ -4925,7 +4949,7 @@
   <w:style w:type="paragraph" w:styleId="Lijstopsomteken2">
     <w:name w:val="List Bullet 2"/>
     <w:basedOn w:val="Standaard"/>
-    <w:rsid w:val="0072621D"/>
+    <w:rsid w:val="004C69F2"/>
     <w:pPr>
       <w:numPr>
         <w:numId w:val="5"/>
@@ -4939,7 +4963,7 @@
   <w:style w:type="paragraph" w:styleId="Lijstopsomteken3">
     <w:name w:val="List Bullet 3"/>
     <w:basedOn w:val="Standaard"/>
-    <w:rsid w:val="0072621D"/>
+    <w:rsid w:val="004C69F2"/>
     <w:pPr>
       <w:numPr>
         <w:numId w:val="7"/>
@@ -4953,7 +4977,7 @@
   <w:style w:type="paragraph" w:styleId="Lijstopsomteken4">
     <w:name w:val="List Bullet 4"/>
     <w:basedOn w:val="Standaard"/>
-    <w:rsid w:val="0072621D"/>
+    <w:rsid w:val="004C69F2"/>
     <w:pPr>
       <w:numPr>
         <w:numId w:val="6"/>
@@ -4967,7 +4991,7 @@
   <w:style w:type="paragraph" w:styleId="Lijstopsomteken5">
     <w:name w:val="List Bullet 5"/>
     <w:basedOn w:val="Standaard"/>
-    <w:rsid w:val="0072621D"/>
+    <w:rsid w:val="004C69F2"/>
     <w:pPr>
       <w:numPr>
         <w:numId w:val="9"/>
@@ -4978,7 +5002,7 @@
   <w:style w:type="paragraph" w:customStyle="1" w:styleId="Lijstspeciaal">
     <w:name w:val="Lijst speciaal"/>
     <w:basedOn w:val="Standaard"/>
-    <w:rsid w:val="0072621D"/>
+    <w:rsid w:val="004C69F2"/>
     <w:pPr>
       <w:numPr>
         <w:numId w:val="10"/>
@@ -4992,7 +5016,7 @@
   <w:style w:type="paragraph" w:customStyle="1" w:styleId="Lijstspeciaal2">
     <w:name w:val="Lijst speciaal 2"/>
     <w:basedOn w:val="Standaard"/>
-    <w:rsid w:val="0072621D"/>
+    <w:rsid w:val="004C69F2"/>
     <w:pPr>
       <w:numPr>
         <w:numId w:val="11"/>
@@ -5006,7 +5030,7 @@
   <w:style w:type="paragraph" w:customStyle="1" w:styleId="Lijstspeciaal3">
     <w:name w:val="Lijst speciaal 3"/>
     <w:basedOn w:val="Standaard"/>
-    <w:rsid w:val="0072621D"/>
+    <w:rsid w:val="004C69F2"/>
     <w:pPr>
       <w:ind w:left="1134" w:hanging="567"/>
     </w:pPr>
@@ -5014,7 +5038,7 @@
   <w:style w:type="paragraph" w:customStyle="1" w:styleId="Lijstspeciaal4">
     <w:name w:val="Lijst speciaal 4"/>
     <w:basedOn w:val="Standaard"/>
-    <w:rsid w:val="0072621D"/>
+    <w:rsid w:val="004C69F2"/>
     <w:pPr>
       <w:ind w:left="1418" w:hanging="567"/>
     </w:pPr>
@@ -5022,7 +5046,7 @@
   <w:style w:type="paragraph" w:customStyle="1" w:styleId="Lijstspeciaal5">
     <w:name w:val="Lijst speciaal 5"/>
     <w:basedOn w:val="Standaard"/>
-    <w:rsid w:val="0072621D"/>
+    <w:rsid w:val="004C69F2"/>
     <w:pPr>
       <w:ind w:left="1701" w:hanging="567"/>
     </w:pPr>
@@ -5030,7 +5054,7 @@
   <w:style w:type="paragraph" w:styleId="Lijstnummering">
     <w:name w:val="List Number"/>
     <w:basedOn w:val="Standaard"/>
-    <w:rsid w:val="0072621D"/>
+    <w:rsid w:val="004C69F2"/>
     <w:pPr>
       <w:numPr>
         <w:numId w:val="8"/>
@@ -5043,7 +5067,7 @@
   <w:style w:type="paragraph" w:styleId="Lijstnummering2">
     <w:name w:val="List Number 2"/>
     <w:basedOn w:val="Standaard"/>
-    <w:rsid w:val="0072621D"/>
+    <w:rsid w:val="004C69F2"/>
     <w:pPr>
       <w:ind w:left="568" w:hanging="284"/>
     </w:pPr>
@@ -5051,7 +5075,7 @@
   <w:style w:type="paragraph" w:styleId="Lijstnummering3">
     <w:name w:val="List Number 3"/>
     <w:basedOn w:val="Standaard"/>
-    <w:rsid w:val="0072621D"/>
+    <w:rsid w:val="004C69F2"/>
     <w:pPr>
       <w:ind w:left="851" w:hanging="284"/>
     </w:pPr>
@@ -5059,7 +5083,7 @@
   <w:style w:type="paragraph" w:styleId="Lijstnummering4">
     <w:name w:val="List Number 4"/>
     <w:basedOn w:val="Standaard"/>
-    <w:rsid w:val="0072621D"/>
+    <w:rsid w:val="004C69F2"/>
     <w:pPr>
       <w:numPr>
         <w:numId w:val="12"/>
@@ -5073,7 +5097,7 @@
   <w:style w:type="paragraph" w:styleId="Lijstnummering5">
     <w:name w:val="List Number 5"/>
     <w:basedOn w:val="Standaard"/>
-    <w:rsid w:val="0072621D"/>
+    <w:rsid w:val="004C69F2"/>
     <w:pPr>
       <w:numPr>
         <w:numId w:val="13"/>
@@ -5087,7 +5111,7 @@
   <w:style w:type="paragraph" w:styleId="Lijstvoortzetting">
     <w:name w:val="List Continue"/>
     <w:basedOn w:val="Standaard"/>
-    <w:rsid w:val="0072621D"/>
+    <w:rsid w:val="004C69F2"/>
     <w:pPr>
       <w:numPr>
         <w:numId w:val="14"/>
@@ -5101,7 +5125,7 @@
   <w:style w:type="paragraph" w:styleId="Lijstvoortzetting2">
     <w:name w:val="List Continue 2"/>
     <w:basedOn w:val="Standaard"/>
-    <w:rsid w:val="0072621D"/>
+    <w:rsid w:val="004C69F2"/>
     <w:pPr>
       <w:numPr>
         <w:numId w:val="15"/>
@@ -5115,7 +5139,7 @@
   <w:style w:type="paragraph" w:styleId="Lijstvoortzetting3">
     <w:name w:val="List Continue 3"/>
     <w:basedOn w:val="Standaard"/>
-    <w:rsid w:val="0072621D"/>
+    <w:rsid w:val="004C69F2"/>
     <w:pPr>
       <w:ind w:left="851"/>
     </w:pPr>
@@ -5123,7 +5147,7 @@
   <w:style w:type="paragraph" w:styleId="Lijstvoortzetting4">
     <w:name w:val="List Continue 4"/>
     <w:basedOn w:val="Standaard"/>
-    <w:rsid w:val="0072621D"/>
+    <w:rsid w:val="004C69F2"/>
     <w:pPr>
       <w:ind w:left="1134"/>
     </w:pPr>
@@ -5131,7 +5155,7 @@
   <w:style w:type="paragraph" w:styleId="Lijstvoortzetting5">
     <w:name w:val="List Continue 5"/>
     <w:basedOn w:val="Standaard"/>
-    <w:rsid w:val="0072621D"/>
+    <w:rsid w:val="004C69F2"/>
     <w:pPr>
       <w:ind w:left="1418"/>
     </w:pPr>
@@ -5139,7 +5163,7 @@
   <w:style w:type="paragraph" w:styleId="Macrotekst">
     <w:name w:val="macro"/>
     <w:semiHidden/>
-    <w:rsid w:val="0072621D"/>
+    <w:rsid w:val="004C69F2"/>
     <w:pPr>
       <w:tabs>
         <w:tab w:val="left" w:pos="142"/>
@@ -5175,7 +5199,7 @@
     <w:name w:val="Opsomming"/>
     <w:basedOn w:val="Standaard"/>
     <w:next w:val="Standaard"/>
-    <w:rsid w:val="0072621D"/>
+    <w:rsid w:val="004C69F2"/>
     <w:pPr>
       <w:keepLines/>
       <w:ind w:left="284" w:hanging="284"/>
@@ -5185,7 +5209,7 @@
     <w:name w:val="Opsomming bijz."/>
     <w:basedOn w:val="Standaard"/>
     <w:next w:val="Standaard"/>
-    <w:rsid w:val="0072621D"/>
+    <w:rsid w:val="004C69F2"/>
     <w:pPr>
       <w:ind w:left="1134" w:hanging="1134"/>
     </w:pPr>
@@ -5194,7 +5218,7 @@
     <w:name w:val="Opsomming genummerd"/>
     <w:basedOn w:val="Standaard"/>
     <w:next w:val="Standaard"/>
-    <w:rsid w:val="0072621D"/>
+    <w:rsid w:val="004C69F2"/>
     <w:pPr>
       <w:keepLines/>
       <w:ind w:left="567" w:hanging="567"/>
@@ -5204,7 +5228,7 @@
     <w:name w:val="page number"/>
     <w:basedOn w:val="Standaardalinea-lettertype"/>
     <w:semiHidden/>
-    <w:rsid w:val="0072621D"/>
+    <w:rsid w:val="004C69F2"/>
     <w:rPr>
       <w:rFonts w:ascii="Arial" w:hAnsi="Arial" w:cs="Arial"/>
     </w:rPr>
@@ -5212,7 +5236,7 @@
   <w:style w:type="paragraph" w:styleId="Plattetekst2">
     <w:name w:val="Body Text 2"/>
     <w:basedOn w:val="Standaard"/>
-    <w:rsid w:val="0072621D"/>
+    <w:rsid w:val="004C69F2"/>
     <w:pPr>
       <w:spacing w:line="480" w:lineRule="auto"/>
     </w:pPr>
@@ -5223,7 +5247,7 @@
   <w:style w:type="paragraph" w:styleId="Plattetekstinspringen2">
     <w:name w:val="Body Text Indent 2"/>
     <w:basedOn w:val="Standaard"/>
-    <w:rsid w:val="0072621D"/>
+    <w:rsid w:val="004C69F2"/>
     <w:pPr>
       <w:spacing w:line="480" w:lineRule="auto"/>
       <w:ind w:left="283"/>
@@ -5236,7 +5260,7 @@
     <w:name w:val="Rapport Kop1"/>
     <w:basedOn w:val="Kop1"/>
     <w:semiHidden/>
-    <w:rsid w:val="0072621D"/>
+    <w:rsid w:val="004C69F2"/>
     <w:pPr>
       <w:ind w:hanging="851"/>
     </w:pPr>
@@ -5245,7 +5269,7 @@
     <w:name w:val="Rapport kop2"/>
     <w:basedOn w:val="Kop2"/>
     <w:semiHidden/>
-    <w:rsid w:val="0072621D"/>
+    <w:rsid w:val="004C69F2"/>
     <w:pPr>
       <w:ind w:hanging="851"/>
     </w:pPr>
@@ -5254,7 +5278,7 @@
     <w:name w:val="Rapport Kop3"/>
     <w:basedOn w:val="Kop3"/>
     <w:semiHidden/>
-    <w:rsid w:val="0072621D"/>
+    <w:rsid w:val="004C69F2"/>
     <w:pPr>
       <w:tabs>
         <w:tab w:val="num" w:pos="0"/>
@@ -5266,7 +5290,7 @@
     <w:name w:val="Rapport Kop4"/>
     <w:basedOn w:val="Kop4"/>
     <w:semiHidden/>
-    <w:rsid w:val="0072621D"/>
+    <w:rsid w:val="004C69F2"/>
     <w:pPr>
       <w:tabs>
         <w:tab w:val="num" w:pos="0"/>
@@ -5278,13 +5302,13 @@
     <w:name w:val="Rapport Kop5"/>
     <w:basedOn w:val="Kop5"/>
     <w:semiHidden/>
-    <w:rsid w:val="0072621D"/>
+    <w:rsid w:val="004C69F2"/>
   </w:style>
   <w:style w:type="paragraph" w:customStyle="1" w:styleId="RapportKop8">
     <w:name w:val="Rapport Kop8"/>
     <w:basedOn w:val="Kop8"/>
     <w:semiHidden/>
-    <w:rsid w:val="0072621D"/>
+    <w:rsid w:val="004C69F2"/>
     <w:pPr>
       <w:ind w:left="851" w:hanging="1702"/>
     </w:pPr>
@@ -5299,7 +5323,7 @@
     <w:name w:val="line number"/>
     <w:basedOn w:val="Standaardalinea-lettertype"/>
     <w:semiHidden/>
-    <w:rsid w:val="0072621D"/>
+    <w:rsid w:val="004C69F2"/>
     <w:rPr>
       <w:rFonts w:ascii="Arial" w:hAnsi="Arial" w:cs="Arial"/>
     </w:rPr>
@@ -5308,7 +5332,7 @@
     <w:name w:val="Speciaal 1"/>
     <w:basedOn w:val="Standaard"/>
     <w:next w:val="Standaard"/>
-    <w:rsid w:val="0072621D"/>
+    <w:rsid w:val="004C69F2"/>
     <w:rPr>
       <w:spacing w:val="6"/>
       <w:sz w:val="16"/>
@@ -5319,7 +5343,7 @@
     <w:name w:val="Speciaal 2"/>
     <w:basedOn w:val="Standaard"/>
     <w:next w:val="Standaard"/>
-    <w:rsid w:val="0072621D"/>
+    <w:rsid w:val="004C69F2"/>
     <w:rPr>
       <w:i/>
       <w:iCs/>
@@ -5332,7 +5356,7 @@
     <w:name w:val="Standaard vast"/>
     <w:basedOn w:val="Standaard"/>
     <w:next w:val="Standaard"/>
-    <w:rsid w:val="0072621D"/>
+    <w:rsid w:val="004C69F2"/>
     <w:rPr>
       <w:sz w:val="16"/>
       <w:szCs w:val="16"/>
@@ -5342,7 +5366,7 @@
     <w:name w:val="Standaard vast + rechts"/>
     <w:basedOn w:val="Standaardvast"/>
     <w:next w:val="Standaardvast"/>
-    <w:rsid w:val="0072621D"/>
+    <w:rsid w:val="004C69F2"/>
     <w:pPr>
       <w:jc w:val="right"/>
     </w:pPr>
@@ -5351,7 +5375,7 @@
     <w:name w:val="Standaard vast + rechts + vet"/>
     <w:basedOn w:val="Standaardvastrechts"/>
     <w:next w:val="Standaardvast"/>
-    <w:rsid w:val="0072621D"/>
+    <w:rsid w:val="004C69F2"/>
     <w:rPr>
       <w:b/>
       <w:bCs/>
@@ -5360,7 +5384,7 @@
   <w:style w:type="paragraph" w:styleId="Standaardinspringing">
     <w:name w:val="Normal Indent"/>
     <w:basedOn w:val="Standaard"/>
-    <w:rsid w:val="0072621D"/>
+    <w:rsid w:val="004C69F2"/>
     <w:pPr>
       <w:ind w:left="567"/>
     </w:pPr>
@@ -5368,7 +5392,7 @@
   <w:style w:type="paragraph" w:customStyle="1" w:styleId="Tabel">
     <w:name w:val="Tabel"/>
     <w:basedOn w:val="Standaard"/>
-    <w:rsid w:val="0072621D"/>
+    <w:rsid w:val="004C69F2"/>
     <w:pPr>
       <w:keepLines/>
       <w:spacing w:before="60" w:after="60"/>
@@ -5377,7 +5401,7 @@
   <w:style w:type="paragraph" w:customStyle="1" w:styleId="Tabel2">
     <w:name w:val="Tabel 2"/>
     <w:basedOn w:val="Standaard"/>
-    <w:rsid w:val="0072621D"/>
+    <w:rsid w:val="004C69F2"/>
     <w:rPr>
       <w:sz w:val="16"/>
       <w:szCs w:val="16"/>
@@ -5386,7 +5410,7 @@
   <w:style w:type="paragraph" w:customStyle="1" w:styleId="Tabelkop">
     <w:name w:val="Tabel kop"/>
     <w:basedOn w:val="Tabel"/>
-    <w:rsid w:val="0072621D"/>
+    <w:rsid w:val="004C69F2"/>
     <w:rPr>
       <w:b/>
       <w:bCs/>
@@ -5395,7 +5419,7 @@
   <w:style w:type="paragraph" w:customStyle="1" w:styleId="Tabelkop2">
     <w:name w:val="Tabel kop 2"/>
     <w:basedOn w:val="Tabel2"/>
-    <w:rsid w:val="0072621D"/>
+    <w:rsid w:val="004C69F2"/>
     <w:rPr>
       <w:b/>
       <w:bCs/>
@@ -5406,12 +5430,12 @@
     <w:basedOn w:val="Standaard"/>
     <w:link w:val="TekstopmerkingChar"/>
     <w:semiHidden/>
-    <w:rsid w:val="0072621D"/>
+    <w:rsid w:val="004C69F2"/>
   </w:style>
   <w:style w:type="paragraph" w:customStyle="1" w:styleId="Toelichting">
     <w:name w:val="Toelichting"/>
     <w:basedOn w:val="Standaard"/>
-    <w:rsid w:val="0072621D"/>
+    <w:rsid w:val="004C69F2"/>
     <w:rPr>
       <w:vanish/>
       <w:color w:val="FF00FF"/>
@@ -5420,7 +5444,7 @@
   <w:style w:type="paragraph" w:customStyle="1" w:styleId="UtrechtLogo">
     <w:name w:val="UtrechtLogo"/>
     <w:basedOn w:val="Standaard"/>
-    <w:rsid w:val="0072621D"/>
+    <w:rsid w:val="004C69F2"/>
     <w:pPr>
       <w:framePr w:hSpace="142" w:wrap="notBeside" w:vAnchor="page" w:hAnchor="margin" w:xAlign="right" w:y="285"/>
     </w:pPr>
@@ -5429,7 +5453,7 @@
     <w:name w:val="annotation reference"/>
     <w:basedOn w:val="Standaardalinea-lettertype"/>
     <w:semiHidden/>
-    <w:rsid w:val="0072621D"/>
+    <w:rsid w:val="004C69F2"/>
     <w:rPr>
       <w:sz w:val="16"/>
       <w:szCs w:val="16"/>
@@ -5439,7 +5463,7 @@
     <w:name w:val="footnote reference"/>
     <w:basedOn w:val="Standaardalinea-lettertype"/>
     <w:semiHidden/>
-    <w:rsid w:val="0072621D"/>
+    <w:rsid w:val="004C69F2"/>
     <w:rPr>
       <w:vertAlign w:val="superscript"/>
     </w:rPr>
@@ -5448,12 +5472,12 @@
     <w:name w:val="footnote text"/>
     <w:basedOn w:val="Standaard"/>
     <w:semiHidden/>
-    <w:rsid w:val="0072621D"/>
+    <w:rsid w:val="004C69F2"/>
   </w:style>
   <w:style w:type="paragraph" w:styleId="Voettekst">
     <w:name w:val="footer"/>
     <w:basedOn w:val="Standaard"/>
-    <w:rsid w:val="0072621D"/>
+    <w:rsid w:val="004C69F2"/>
     <w:pPr>
       <w:spacing w:line="240" w:lineRule="exact"/>
       <w:ind w:right="-1021"/>
@@ -5468,7 +5492,7 @@
   <w:style w:type="character" w:styleId="Hyperlink">
     <w:name w:val="Hyperlink"/>
     <w:basedOn w:val="Standaardalinea-lettertype"/>
-    <w:rsid w:val="0072621D"/>
+    <w:rsid w:val="004C69F2"/>
     <w:rPr>
       <w:color w:val="0000FF"/>
       <w:u w:val="single"/>
@@ -5478,7 +5502,7 @@
     <w:name w:val="FollowedHyperlink"/>
     <w:basedOn w:val="Standaardalinea-lettertype"/>
     <w:semiHidden/>
-    <w:rsid w:val="0072621D"/>
+    <w:rsid w:val="004C69F2"/>
     <w:rPr>
       <w:color w:val="800080"/>
       <w:u w:val="single"/>
@@ -5488,11 +5512,11 @@
     <w:name w:val="Body Text"/>
     <w:basedOn w:val="Standaard"/>
     <w:link w:val="PlattetekstChar"/>
-    <w:rsid w:val="0072621D"/>
+    <w:rsid w:val="004C69F2"/>
   </w:style>
   <w:style w:type="paragraph" w:customStyle="1" w:styleId="Default">
     <w:name w:val="Default"/>
-    <w:rsid w:val="0072621D"/>
+    <w:rsid w:val="004C69F2"/>
     <w:pPr>
       <w:autoSpaceDE w:val="0"/>
       <w:autoSpaceDN w:val="0"/>
@@ -5509,7 +5533,7 @@
     <w:name w:val="Koptekst Char"/>
     <w:basedOn w:val="Standaardalinea-lettertype"/>
     <w:link w:val="Koptekst"/>
-    <w:rsid w:val="0072621D"/>
+    <w:rsid w:val="004C69F2"/>
     <w:rPr>
       <w:rFonts w:ascii="Lucida Sans Unicode" w:hAnsi="Lucida Sans Unicode" w:cs="Arial"/>
       <w:sz w:val="18"/>
@@ -5519,7 +5543,7 @@
     <w:name w:val="List Paragraph"/>
     <w:basedOn w:val="Standaard"/>
     <w:uiPriority w:val="34"/>
-    <w:rsid w:val="0072621D"/>
+    <w:rsid w:val="004C69F2"/>
     <w:pPr>
       <w:ind w:left="720"/>
       <w:contextualSpacing/>
@@ -5531,7 +5555,7 @@
     <w:basedOn w:val="Standaard"/>
     <w:next w:val="Standaard"/>
     <w:link w:val="TitelChar"/>
-    <w:rsid w:val="0072621D"/>
+    <w:rsid w:val="004C69F2"/>
     <w:pPr>
       <w:pBdr>
         <w:bottom w:val="single" w:sz="8" w:space="4" w:color="4F81BD" w:themeColor="accent1"/>
@@ -5553,7 +5577,7 @@
     <w:aliases w:val="Titel Regeling Char"/>
     <w:basedOn w:val="Standaardalinea-lettertype"/>
     <w:link w:val="Titel"/>
-    <w:rsid w:val="0072621D"/>
+    <w:rsid w:val="004C69F2"/>
     <w:rPr>
       <w:rFonts w:asciiTheme="majorHAnsi" w:eastAsiaTheme="majorEastAsia" w:hAnsiTheme="majorHAnsi" w:cstheme="majorBidi"/>
       <w:color w:val="17365D" w:themeColor="text2" w:themeShade="BF"/>
@@ -5569,7 +5593,7 @@
     <w:next w:val="Standaard"/>
     <w:link w:val="OndertitelChar"/>
     <w:semiHidden/>
-    <w:rsid w:val="0072621D"/>
+    <w:rsid w:val="004C69F2"/>
     <w:pPr>
       <w:numPr>
         <w:ilvl w:val="1"/>
@@ -5590,7 +5614,7 @@
     <w:basedOn w:val="Standaardalinea-lettertype"/>
     <w:link w:val="Ondertitel"/>
     <w:semiHidden/>
-    <w:rsid w:val="0072621D"/>
+    <w:rsid w:val="004C69F2"/>
     <w:rPr>
       <w:rFonts w:asciiTheme="majorHAnsi" w:eastAsiaTheme="majorEastAsia" w:hAnsiTheme="majorHAnsi" w:cstheme="majorBidi"/>
       <w:i/>
@@ -5604,7 +5628,7 @@
   <w:style w:type="character" w:styleId="Zwaar">
     <w:name w:val="Strong"/>
     <w:basedOn w:val="Standaardalinea-lettertype"/>
-    <w:rsid w:val="0072621D"/>
+    <w:rsid w:val="004C69F2"/>
     <w:rPr>
       <w:b/>
       <w:bCs/>
@@ -5613,7 +5637,7 @@
   <w:style w:type="paragraph" w:styleId="Geenafstand">
     <w:name w:val="No Spacing"/>
     <w:uiPriority w:val="1"/>
-    <w:rsid w:val="0072621D"/>
+    <w:rsid w:val="004C69F2"/>
     <w:rPr>
       <w:rFonts w:ascii="Lucida Sans Unicode" w:hAnsi="Lucida Sans Unicode" w:cs="Arial"/>
       <w:sz w:val="18"/>
@@ -5622,7 +5646,7 @@
   <w:style w:type="character" w:styleId="Nadruk">
     <w:name w:val="Emphasis"/>
     <w:basedOn w:val="Standaardalinea-lettertype"/>
-    <w:rsid w:val="0072621D"/>
+    <w:rsid w:val="004C69F2"/>
     <w:rPr>
       <w:i/>
       <w:iCs/>
@@ -5633,7 +5657,7 @@
     <w:basedOn w:val="Standaardalinea-lettertype"/>
     <w:link w:val="Tekstopmerking"/>
     <w:semiHidden/>
-    <w:rsid w:val="0072621D"/>
+    <w:rsid w:val="004C69F2"/>
     <w:rPr>
       <w:rFonts w:ascii="Lucida Sans Unicode" w:hAnsi="Lucida Sans Unicode" w:cs="Arial"/>
       <w:sz w:val="18"/>
@@ -5643,7 +5667,7 @@
     <w:name w:val="Platte tekst Char"/>
     <w:basedOn w:val="Standaardalinea-lettertype"/>
     <w:link w:val="Plattetekst"/>
-    <w:rsid w:val="0072621D"/>
+    <w:rsid w:val="004C69F2"/>
     <w:rPr>
       <w:rFonts w:ascii="Lucida Sans Unicode" w:hAnsi="Lucida Sans Unicode" w:cs="Arial"/>
       <w:sz w:val="18"/>
@@ -5653,7 +5677,7 @@
     <w:name w:val="OP_Titel"/>
     <w:next w:val="Standaard"/>
     <w:qFormat/>
-    <w:rsid w:val="0072621D"/>
+    <w:rsid w:val="004C69F2"/>
     <w:rPr>
       <w:rFonts w:asciiTheme="majorHAnsi" w:eastAsiaTheme="majorEastAsia" w:hAnsiTheme="majorHAnsi" w:cstheme="majorBidi"/>
       <w:spacing w:val="5"/>
@@ -5666,7 +5690,7 @@
     <w:name w:val="OP_Tussenkop"/>
     <w:next w:val="Standaard"/>
     <w:qFormat/>
-    <w:rsid w:val="0072621D"/>
+    <w:rsid w:val="004C69F2"/>
     <w:pPr>
       <w:spacing w:before="120"/>
     </w:pPr>
@@ -5680,7 +5704,7 @@
   <w:style w:type="paragraph" w:customStyle="1" w:styleId="DRPLijstalinea">
     <w:name w:val="DRP_Lijstalinea"/>
     <w:basedOn w:val="Lijstalinea"/>
-    <w:rsid w:val="0072621D"/>
+    <w:rsid w:val="004C69F2"/>
     <w:pPr>
       <w:numPr>
         <w:numId w:val="16"/>
@@ -5692,7 +5716,7 @@
     <w:name w:val="OP_Ondertekening"/>
     <w:basedOn w:val="Standaard"/>
     <w:qFormat/>
-    <w:rsid w:val="0072621D"/>
+    <w:rsid w:val="004C69F2"/>
     <w:pPr>
       <w:pBdr>
         <w:left w:val="single" w:sz="4" w:space="4" w:color="auto"/>
@@ -5707,7 +5731,7 @@
     <w:basedOn w:val="Standaard"/>
     <w:link w:val="BallontekstChar"/>
     <w:semiHidden/>
-    <w:rsid w:val="0072621D"/>
+    <w:rsid w:val="004C69F2"/>
     <w:pPr>
       <w:spacing w:line="240" w:lineRule="auto"/>
     </w:pPr>
@@ -5722,7 +5746,7 @@
     <w:basedOn w:val="Standaardalinea-lettertype"/>
     <w:link w:val="Ballontekst"/>
     <w:semiHidden/>
-    <w:rsid w:val="0072621D"/>
+    <w:rsid w:val="004C69F2"/>
     <w:rPr>
       <w:rFonts w:ascii="Tahoma" w:hAnsi="Tahoma" w:cs="Tahoma"/>
       <w:sz w:val="16"/>
@@ -5732,7 +5756,7 @@
   <w:style w:type="table" w:styleId="Tabelraster">
     <w:name w:val="Table Grid"/>
     <w:basedOn w:val="Standaardtabel"/>
-    <w:rsid w:val="0072621D"/>
+    <w:rsid w:val="004C69F2"/>
     <w:tblPr>
       <w:tblBorders>
         <w:top w:val="single" w:sz="4" w:space="0" w:color="auto"/>
@@ -5747,7 +5771,7 @@
   <w:style w:type="paragraph" w:customStyle="1" w:styleId="OpmaakprofielLijstalineaHoofdtekstRegelafstandenkel">
     <w:name w:val="Opmaakprofiel Lijstalinea + +Hoofdtekst Regelafstand:  enkel"/>
     <w:basedOn w:val="Lijstalinea"/>
-    <w:rsid w:val="0072621D"/>
+    <w:rsid w:val="004C69F2"/>
     <w:pPr>
       <w:spacing w:line="240" w:lineRule="auto"/>
     </w:pPr>
@@ -5760,13 +5784,13 @@
     <w:basedOn w:val="Standaard"/>
     <w:next w:val="Standaard"/>
     <w:link w:val="AanhefChar"/>
-    <w:rsid w:val="0072621D"/>
+    <w:rsid w:val="004C69F2"/>
   </w:style>
   <w:style w:type="character" w:customStyle="1" w:styleId="AanhefChar">
     <w:name w:val="Aanhef Char"/>
     <w:basedOn w:val="Standaardalinea-lettertype"/>
     <w:link w:val="Aanhef"/>
-    <w:rsid w:val="0072621D"/>
+    <w:rsid w:val="004C69F2"/>
     <w:rPr>
       <w:rFonts w:ascii="Lucida Sans Unicode" w:hAnsi="Lucida Sans Unicode" w:cs="Arial"/>
       <w:sz w:val="18"/>

</xml_diff>